<commit_message>
some not important changes
</commit_message>
<xml_diff>
--- a/Desktop/Folders/UT/Term5/AI/P4/Report.docx
+++ b/Desktop/Folders/UT/Term5/AI/P4/Report.docx
@@ -4,25 +4,25 @@
   <w:body>
     <w:p>
       <w:pPr>
-        <w:bidi/>
         <w:spacing w:line="360" w:lineRule="auto"/>
         <w:jc w:val="both"/>
         <w:rPr>
           <w:rFonts w:ascii="B Nazanin" w:hAnsi="B Nazanin" w:cs="B Nazanin"/>
-          <w:sz w:val="28"/>
-          <w:szCs w:val="28"/>
-          <w:rtl/>
-          <w:lang w:bidi="fa-IR"/>
-        </w:rPr>
-      </w:pPr>
-    </w:p>
-    <w:p>
-      <w:pPr>
-        <w:bidi/>
-        <w:spacing w:line="360" w:lineRule="auto"/>
-        <w:jc w:val="both"/>
-        <w:rPr>
-          <w:rFonts w:ascii="Cambria" w:hAnsi="Cambria" w:cs="B Nazanin"/>
+          <w:sz w:val="26"/>
+          <w:szCs w:val="26"/>
+          <w:lang w:bidi="fa-IR"/>
+        </w:rPr>
+      </w:pPr>
+    </w:p>
+    <w:p>
+      <w:pPr>
+        <w:bidi/>
+        <w:spacing w:line="360" w:lineRule="auto"/>
+        <w:jc w:val="both"/>
+        <w:rPr>
+          <w:rFonts w:ascii="B Nazanin" w:hAnsi="B Nazanin" w:cs="B Nazanin"/>
+          <w:sz w:val="26"/>
+          <w:szCs w:val="26"/>
           <w:rtl/>
           <w:lang w:bidi="fa-IR"/>
         </w:rPr>
@@ -30,6 +30,33 @@
       <w:r>
         <w:rPr>
           <w:rFonts w:ascii="B Nazanin" w:hAnsi="B Nazanin" w:cs="B Nazanin" w:hint="cs"/>
+          <w:sz w:val="26"/>
+          <w:szCs w:val="26"/>
+          <w:rtl/>
+          <w:lang w:bidi="fa-IR"/>
+        </w:rPr>
+        <w:t xml:space="preserve">۱)‌ </w:t>
+      </w:r>
+    </w:p>
+    <w:p>
+      <w:pPr>
+        <w:bidi/>
+        <w:spacing w:line="360" w:lineRule="auto"/>
+        <w:ind w:firstLine="720"/>
+        <w:jc w:val="both"/>
+        <w:rPr>
+          <w:rFonts w:ascii="Cambria" w:hAnsi="Cambria" w:cs="B Nazanin"/>
+          <w:sz w:val="26"/>
+          <w:szCs w:val="26"/>
+          <w:rtl/>
+          <w:lang w:bidi="fa-IR"/>
+        </w:rPr>
+      </w:pPr>
+      <w:r>
+        <w:rPr>
+          <w:rFonts w:ascii="B Nazanin" w:hAnsi="B Nazanin" w:cs="B Nazanin" w:hint="cs"/>
+          <w:sz w:val="26"/>
+          <w:szCs w:val="26"/>
           <w:rtl/>
           <w:lang w:bidi="fa-IR"/>
         </w:rPr>
@@ -38,6 +65,8 @@
       <w:r>
         <w:rPr>
           <w:rFonts w:ascii="Cambria" w:hAnsi="Cambria" w:cs="B Nazanin"/>
+          <w:sz w:val="26"/>
+          <w:szCs w:val="26"/>
           <w:lang w:bidi="fa-IR"/>
         </w:rPr>
         <w:t>sklearn</w:t>
@@ -45,6 +74,8 @@
       <w:r>
         <w:rPr>
           <w:rFonts w:ascii="Cambria" w:hAnsi="Cambria" w:cs="B Nazanin" w:hint="cs"/>
+          <w:sz w:val="26"/>
+          <w:szCs w:val="26"/>
           <w:rtl/>
           <w:lang w:bidi="fa-IR"/>
         </w:rPr>
@@ -53,6 +84,8 @@
       <w:r>
         <w:rPr>
           <w:rFonts w:ascii="Cambria" w:hAnsi="Cambria" w:cs="B Nazanin"/>
+          <w:sz w:val="26"/>
+          <w:szCs w:val="26"/>
           <w:lang w:bidi="fa-IR"/>
         </w:rPr>
         <w:t>decision tree</w:t>
@@ -60,6 +93,8 @@
       <w:r>
         <w:rPr>
           <w:rFonts w:ascii="Cambria" w:hAnsi="Cambria" w:cs="B Nazanin" w:hint="cs"/>
+          <w:sz w:val="26"/>
+          <w:szCs w:val="26"/>
           <w:rtl/>
           <w:lang w:bidi="fa-IR"/>
         </w:rPr>
@@ -68,6 +103,8 @@
       <w:r>
         <w:rPr>
           <w:rFonts w:ascii="B Nazanin" w:hAnsi="B Nazanin" w:cs="B Nazanin" w:hint="cs"/>
+          <w:sz w:val="26"/>
+          <w:szCs w:val="26"/>
           <w:rtl/>
           <w:lang w:bidi="fa-IR"/>
         </w:rPr>
@@ -76,6 +113,8 @@
       <w:r>
         <w:rPr>
           <w:rFonts w:ascii="Cambria" w:hAnsi="Cambria" w:cs="B Nazanin"/>
+          <w:sz w:val="26"/>
+          <w:szCs w:val="26"/>
           <w:lang w:bidi="fa-IR"/>
         </w:rPr>
         <w:t>train</w:t>
@@ -83,6 +122,8 @@
       <w:r>
         <w:rPr>
           <w:rFonts w:ascii="Cambria" w:hAnsi="Cambria" w:cs="B Nazanin" w:hint="cs"/>
+          <w:sz w:val="26"/>
+          <w:szCs w:val="26"/>
           <w:rtl/>
           <w:lang w:bidi="fa-IR"/>
         </w:rPr>
@@ -91,6 +132,8 @@
       <w:r>
         <w:rPr>
           <w:rFonts w:ascii="B Nazanin" w:hAnsi="B Nazanin" w:cs="B Nazanin" w:hint="cs"/>
+          <w:sz w:val="26"/>
+          <w:szCs w:val="26"/>
           <w:rtl/>
           <w:lang w:bidi="fa-IR"/>
         </w:rPr>
@@ -99,6 +142,8 @@
       <w:r>
         <w:rPr>
           <w:rFonts w:ascii="Cambria" w:hAnsi="Cambria" w:cs="B Nazanin"/>
+          <w:sz w:val="26"/>
+          <w:szCs w:val="26"/>
           <w:lang w:bidi="fa-IR"/>
         </w:rPr>
         <w:t xml:space="preserve">sample </w:t>
@@ -106,6 +151,8 @@
       <w:r>
         <w:rPr>
           <w:rFonts w:ascii="Cambria" w:hAnsi="Cambria" w:cs="B Nazanin" w:hint="cs"/>
+          <w:sz w:val="26"/>
+          <w:szCs w:val="26"/>
           <w:rtl/>
           <w:lang w:bidi="fa-IR"/>
         </w:rPr>
@@ -114,6 +161,8 @@
       <w:r>
         <w:rPr>
           <w:rFonts w:ascii="Cambria" w:hAnsi="Cambria" w:cs="B Nazanin"/>
+          <w:sz w:val="26"/>
+          <w:szCs w:val="26"/>
           <w:lang w:bidi="fa-IR"/>
         </w:rPr>
         <w:t>feature</w:t>
@@ -121,6 +170,8 @@
       <w:r>
         <w:rPr>
           <w:rFonts w:ascii="Cambria" w:hAnsi="Cambria" w:cs="B Nazanin" w:hint="cs"/>
+          <w:sz w:val="26"/>
+          <w:szCs w:val="26"/>
           <w:rtl/>
           <w:lang w:bidi="fa-IR"/>
         </w:rPr>
@@ -129,6 +180,8 @@
       <w:r>
         <w:rPr>
           <w:rFonts w:ascii="Cambria" w:hAnsi="Cambria" w:cs="B Nazanin"/>
+          <w:sz w:val="26"/>
+          <w:szCs w:val="26"/>
           <w:lang w:bidi="fa-IR"/>
         </w:rPr>
         <w:t>accuracy</w:t>
@@ -136,6 +189,8 @@
       <w:r>
         <w:rPr>
           <w:rFonts w:ascii="Cambria" w:hAnsi="Cambria" w:cs="B Nazanin" w:hint="cs"/>
+          <w:sz w:val="26"/>
+          <w:szCs w:val="26"/>
           <w:rtl/>
           <w:lang w:bidi="fa-IR"/>
         </w:rPr>
@@ -144,6 +199,8 @@
       <w:r>
         <w:rPr>
           <w:rFonts w:ascii="Cambria" w:hAnsi="Cambria" w:cs="B Nazanin"/>
+          <w:sz w:val="26"/>
+          <w:szCs w:val="26"/>
           <w:lang w:bidi="fa-IR"/>
         </w:rPr>
         <w:t>accuracy_score</w:t>
@@ -151,6 +208,8 @@
       <w:r>
         <w:rPr>
           <w:rFonts w:ascii="Cambria" w:hAnsi="Cambria" w:cs="B Nazanin" w:hint="cs"/>
+          <w:sz w:val="26"/>
+          <w:szCs w:val="26"/>
           <w:rtl/>
           <w:lang w:bidi="fa-IR"/>
         </w:rPr>
@@ -159,6 +218,8 @@
       <w:r>
         <w:rPr>
           <w:rFonts w:ascii="Cambria" w:hAnsi="Cambria" w:cs="B Nazanin"/>
+          <w:sz w:val="26"/>
+          <w:szCs w:val="26"/>
           <w:lang w:bidi="fa-IR"/>
         </w:rPr>
         <w:t>sklearn</w:t>
@@ -166,6 +227,8 @@
       <w:r>
         <w:rPr>
           <w:rFonts w:ascii="Cambria" w:hAnsi="Cambria" w:cs="B Nazanin" w:hint="cs"/>
+          <w:sz w:val="26"/>
+          <w:szCs w:val="26"/>
           <w:rtl/>
           <w:lang w:bidi="fa-IR"/>
         </w:rPr>
@@ -178,6 +241,8 @@
         <w:spacing w:line="360" w:lineRule="auto"/>
         <w:rPr>
           <w:rFonts w:ascii="Cambria" w:hAnsi="Cambria" w:cs="B Nazanin"/>
+          <w:sz w:val="26"/>
+          <w:szCs w:val="26"/>
           <w:rtl/>
           <w:lang w:bidi="fa-IR"/>
         </w:rPr>
@@ -190,6 +255,8 @@
         <w:rPr>
           <w:rFonts w:ascii="Cambria" w:hAnsi="Cambria" w:cs="B Nazanin"/>
           <w:color w:val="4472C4" w:themeColor="accent1"/>
+          <w:sz w:val="26"/>
+          <w:szCs w:val="26"/>
           <w:rtl/>
         </w:rPr>
       </w:pPr>
@@ -197,6 +264,8 @@
         <w:rPr>
           <w:rFonts w:ascii="Cambria" w:hAnsi="Cambria" w:cs="B Nazanin" w:hint="cs"/>
           <w:color w:val="4472C4" w:themeColor="accent1"/>
+          <w:sz w:val="26"/>
+          <w:szCs w:val="26"/>
           <w:rtl/>
           <w:lang w:bidi="fa-IR"/>
         </w:rPr>
@@ -206,6 +275,8 @@
         <w:rPr>
           <w:rFonts w:ascii="Cambria" w:hAnsi="Cambria" w:cs="B Nazanin"/>
           <w:color w:val="4472C4" w:themeColor="accent1"/>
+          <w:sz w:val="26"/>
+          <w:szCs w:val="26"/>
           <w:lang w:bidi="fa-IR"/>
         </w:rPr>
         <w:t xml:space="preserve">bootstrapping </w:t>
@@ -214,6 +285,8 @@
         <w:rPr>
           <w:rFonts w:ascii="Cambria" w:hAnsi="Cambria" w:cs="B Nazanin" w:hint="cs"/>
           <w:color w:val="4472C4" w:themeColor="accent1"/>
+          <w:sz w:val="26"/>
+          <w:szCs w:val="26"/>
           <w:rtl/>
           <w:lang w:bidi="fa-IR"/>
         </w:rPr>
@@ -223,55 +296,309 @@
         <w:rPr>
           <w:rFonts w:ascii="Cambria" w:hAnsi="Cambria" w:cs="B Nazanin" w:hint="cs"/>
           <w:color w:val="4472C4" w:themeColor="accent1"/>
-          <w:rtl/>
-        </w:rPr>
-        <w:t>چیست و چه تاثیری بر</w:t>
-      </w:r>
-      <w:r>
-        <w:rPr>
-          <w:rFonts w:ascii="Cambria" w:hAnsi="Cambria" w:cs="B Nazanin" w:hint="cs"/>
+          <w:sz w:val="26"/>
+          <w:szCs w:val="26"/>
+          <w:rtl/>
+        </w:rPr>
+        <w:t xml:space="preserve">چیست و چه تاثیری بر روی واریانس و انحراف معیار استاندارد دارد؟ </w:t>
+      </w:r>
+    </w:p>
+    <w:p>
+      <w:pPr>
+        <w:bidi/>
+        <w:spacing w:line="360" w:lineRule="auto"/>
+        <w:rPr>
+          <w:rFonts w:ascii="Cambria" w:hAnsi="Cambria" w:cs="B Nazanin"/>
           <w:color w:val="4472C4" w:themeColor="accent1"/>
-          <w:rtl/>
-        </w:rPr>
-        <w:t xml:space="preserve"> </w:t>
-      </w:r>
-      <w:r>
-        <w:rPr>
-          <w:rFonts w:ascii="Cambria" w:hAnsi="Cambria" w:cs="B Nazanin" w:hint="cs"/>
-          <w:color w:val="4472C4" w:themeColor="accent1"/>
-          <w:rtl/>
-        </w:rPr>
-        <w:t xml:space="preserve">روی واریانس و انحراف معیار استاندارد دارد؟ </w:t>
-      </w:r>
-    </w:p>
-    <w:p>
-      <w:pPr>
-        <w:bidi/>
-        <w:spacing w:line="360" w:lineRule="auto"/>
-        <w:rPr>
-          <w:rFonts w:ascii="Cambria" w:hAnsi="Cambria" w:cs="B Nazanin" w:hint="cs"/>
-          <w:color w:val="000000" w:themeColor="text1"/>
-          <w:lang w:bidi="fa-IR"/>
-        </w:rPr>
-      </w:pPr>
-      <w:proofErr w:type="spellStart"/>
-      <w:r>
-        <w:rPr>
-          <w:rFonts w:ascii="Cambria" w:hAnsi="Cambria" w:cs="B Nazanin"/>
-          <w:color w:val="000000" w:themeColor="text1"/>
-        </w:rPr>
-        <w:t>bootstrappig</w:t>
-      </w:r>
-      <w:proofErr w:type="spellEnd"/>
-      <w:r>
-        <w:rPr>
-          <w:rFonts w:ascii="Cambria" w:hAnsi="Cambria" w:cs="B Nazanin" w:hint="cs"/>
-          <w:color w:val="000000" w:themeColor="text1"/>
-          <w:rtl/>
-          <w:lang w:bidi="fa-IR"/>
-        </w:rPr>
-        <w:t xml:space="preserve"> یک تست است که به نمونه برداری با امکان تکرار داده اتکا میکند. </w:t>
-      </w:r>
+          <w:sz w:val="26"/>
+          <w:szCs w:val="26"/>
+          <w:rtl/>
+        </w:rPr>
+      </w:pPr>
+    </w:p>
+    <w:p>
+      <w:pPr>
+        <w:bidi/>
+        <w:spacing w:line="360" w:lineRule="auto"/>
+        <w:ind w:firstLine="720"/>
+        <w:rPr>
+          <w:rFonts w:ascii="Cambria" w:hAnsi="Cambria" w:cs="B Nazanin"/>
+          <w:color w:val="000000" w:themeColor="text1"/>
+          <w:sz w:val="26"/>
+          <w:szCs w:val="26"/>
+          <w:lang w:bidi="fa-IR"/>
+        </w:rPr>
+      </w:pPr>
+      <w:r>
+        <w:rPr>
+          <w:rFonts w:ascii="Cambria" w:hAnsi="Cambria" w:cs="B Nazanin"/>
+          <w:color w:val="000000" w:themeColor="text1"/>
+          <w:sz w:val="26"/>
+          <w:szCs w:val="26"/>
+        </w:rPr>
+        <w:t>bootstrapping</w:t>
+      </w:r>
+      <w:r>
+        <w:rPr>
+          <w:rFonts w:ascii="Cambria" w:hAnsi="Cambria" w:cs="B Nazanin" w:hint="cs"/>
+          <w:color w:val="000000" w:themeColor="text1"/>
+          <w:sz w:val="26"/>
+          <w:szCs w:val="26"/>
+          <w:rtl/>
+          <w:lang w:bidi="fa-IR"/>
+        </w:rPr>
+        <w:t xml:space="preserve"> یک تست است که </w:t>
+      </w:r>
+      <w:r>
+        <w:rPr>
+          <w:rFonts w:ascii="Cambria" w:hAnsi="Cambria" w:cs="B Nazanin" w:hint="cs"/>
+          <w:color w:val="000000" w:themeColor="text1"/>
+          <w:sz w:val="26"/>
+          <w:szCs w:val="26"/>
+          <w:rtl/>
+          <w:lang w:bidi="fa-IR"/>
+        </w:rPr>
+        <w:t>بر اساس نمونه برداری تصادفی با امکان تکرار انجام میشود</w:t>
+      </w:r>
+      <w:r>
+        <w:rPr>
+          <w:rFonts w:ascii="Cambria" w:hAnsi="Cambria" w:cs="B Nazanin" w:hint="cs"/>
+          <w:color w:val="000000" w:themeColor="text1"/>
+          <w:sz w:val="26"/>
+          <w:szCs w:val="26"/>
+          <w:rtl/>
+          <w:lang w:bidi="fa-IR"/>
+        </w:rPr>
+        <w:t>.</w:t>
+      </w:r>
+    </w:p>
+    <w:p>
+      <w:pPr>
+        <w:bidi/>
+        <w:spacing w:line="360" w:lineRule="auto"/>
+        <w:rPr>
+          <w:rFonts w:ascii="Cambria" w:hAnsi="Cambria" w:cs="B Nazanin"/>
+          <w:color w:val="000000" w:themeColor="text1"/>
+          <w:sz w:val="26"/>
+          <w:szCs w:val="26"/>
+          <w:lang w:bidi="fa-IR"/>
+        </w:rPr>
+      </w:pPr>
+      <w:r>
+        <w:rPr>
+          <w:rFonts w:ascii="Cambria" w:hAnsi="Cambria" w:cs="B Nazanin"/>
+          <w:color w:val="000000" w:themeColor="text1"/>
+          <w:sz w:val="26"/>
+          <w:szCs w:val="26"/>
+          <w:lang w:bidi="fa-IR"/>
+        </w:rPr>
+        <w:t>/////////</w:t>
+      </w:r>
+    </w:p>
+    <w:p>
+      <w:pPr>
+        <w:bidi/>
+        <w:spacing w:line="360" w:lineRule="auto"/>
+        <w:ind w:firstLine="720"/>
+        <w:rPr>
+          <w:rFonts w:ascii="B Nazanin" w:hAnsi="B Nazanin" w:cs="B Nazanin"/>
+          <w:color w:val="000000" w:themeColor="text1"/>
+          <w:sz w:val="26"/>
+          <w:szCs w:val="26"/>
+          <w:rtl/>
+          <w:lang w:bidi="fa-IR"/>
+        </w:rPr>
+      </w:pPr>
+      <w:r>
+        <w:rPr>
+          <w:rFonts w:ascii="Cambria" w:hAnsi="Cambria" w:cs="B Nazanin"/>
+          <w:color w:val="000000" w:themeColor="text1"/>
+          <w:sz w:val="26"/>
+          <w:szCs w:val="26"/>
+          <w:lang w:bidi="fa-IR"/>
+        </w:rPr>
+        <w:t xml:space="preserve">Accuracy </w:t>
+      </w:r>
+      <w:r>
+        <w:rPr>
+          <w:rFonts w:ascii="Cambria" w:hAnsi="Cambria" w:cs="B Nazanin" w:hint="cs"/>
+          <w:color w:val="000000" w:themeColor="text1"/>
+          <w:sz w:val="26"/>
+          <w:szCs w:val="26"/>
+          <w:rtl/>
+          <w:lang w:bidi="fa-IR"/>
+        </w:rPr>
+        <w:t xml:space="preserve">  این درخت تصمیم با سه بار تست </w:t>
+      </w:r>
+      <w:r>
+        <w:rPr>
+          <w:rFonts w:ascii="B Nazanin" w:hAnsi="B Nazanin" w:cs="B Nazanin" w:hint="cs"/>
+          <w:color w:val="000000" w:themeColor="text1"/>
+          <w:sz w:val="26"/>
+          <w:szCs w:val="26"/>
+          <w:rtl/>
+          <w:lang w:bidi="fa-IR"/>
+        </w:rPr>
+        <w:t>به صورت زیر است.</w:t>
+      </w:r>
+    </w:p>
+    <w:p>
+      <w:pPr>
+        <w:bidi/>
+        <w:spacing w:line="360" w:lineRule="auto"/>
+        <w:ind w:firstLine="720"/>
+        <w:rPr>
+          <w:rFonts w:ascii="B Nazanin" w:hAnsi="B Nazanin" w:cs="B Nazanin"/>
+          <w:color w:val="000000" w:themeColor="text1"/>
+          <w:sz w:val="26"/>
+          <w:szCs w:val="26"/>
+          <w:rtl/>
+          <w:lang w:bidi="fa-IR"/>
+        </w:rPr>
+      </w:pPr>
+      <w:r>
+        <w:rPr>
+          <w:rFonts w:ascii="B Nazanin" w:hAnsi="B Nazanin" w:cs="B Nazanin" w:hint="cs"/>
+          <w:color w:val="000000" w:themeColor="text1"/>
+          <w:sz w:val="26"/>
+          <w:szCs w:val="26"/>
+          <w:rtl/>
+          <w:lang w:bidi="fa-IR"/>
+        </w:rPr>
+        <w:t>تست اول:‌ ۵۳ درصد</w:t>
+      </w:r>
+    </w:p>
+    <w:p>
+      <w:pPr>
+        <w:bidi/>
+        <w:spacing w:line="360" w:lineRule="auto"/>
+        <w:ind w:firstLine="720"/>
+        <w:rPr>
+          <w:rFonts w:ascii="B Nazanin" w:hAnsi="B Nazanin" w:cs="B Nazanin"/>
+          <w:color w:val="000000" w:themeColor="text1"/>
+          <w:sz w:val="26"/>
+          <w:szCs w:val="26"/>
+          <w:rtl/>
+          <w:lang w:bidi="fa-IR"/>
+        </w:rPr>
+      </w:pPr>
+      <w:r>
+        <w:rPr>
+          <w:rFonts w:ascii="B Nazanin" w:hAnsi="B Nazanin" w:cs="B Nazanin" w:hint="cs"/>
+          <w:color w:val="000000" w:themeColor="text1"/>
+          <w:sz w:val="26"/>
+          <w:szCs w:val="26"/>
+          <w:rtl/>
+          <w:lang w:bidi="fa-IR"/>
+        </w:rPr>
+        <w:t>تست دوم: ۵۶ درصد</w:t>
+      </w:r>
+    </w:p>
+    <w:p>
+      <w:pPr>
+        <w:bidi/>
+        <w:spacing w:line="360" w:lineRule="auto"/>
+        <w:ind w:firstLine="720"/>
+        <w:rPr>
+          <w:rFonts w:ascii="B Nazanin" w:hAnsi="B Nazanin" w:cs="B Nazanin"/>
+          <w:color w:val="000000" w:themeColor="text1"/>
+          <w:sz w:val="26"/>
+          <w:szCs w:val="26"/>
+          <w:rtl/>
+          <w:lang w:bidi="fa-IR"/>
+        </w:rPr>
+      </w:pPr>
+      <w:r>
+        <w:rPr>
+          <w:rFonts w:ascii="B Nazanin" w:hAnsi="B Nazanin" w:cs="B Nazanin" w:hint="cs"/>
+          <w:color w:val="000000" w:themeColor="text1"/>
+          <w:sz w:val="26"/>
+          <w:szCs w:val="26"/>
+          <w:rtl/>
+          <w:lang w:bidi="fa-IR"/>
+        </w:rPr>
+        <w:t>تست سوم: ۵۸ درصد</w:t>
+      </w:r>
+    </w:p>
+    <w:p>
+      <w:pPr>
+        <w:bidi/>
+        <w:spacing w:line="360" w:lineRule="auto"/>
+        <w:ind w:firstLine="720"/>
+        <w:rPr>
+          <w:rFonts w:ascii="B Nazanin" w:hAnsi="B Nazanin" w:cs="B Nazanin"/>
+          <w:color w:val="000000" w:themeColor="text1"/>
+          <w:sz w:val="26"/>
+          <w:szCs w:val="26"/>
+          <w:rtl/>
+          <w:lang w:bidi="fa-IR"/>
+        </w:rPr>
+      </w:pPr>
+      <w:r>
+        <w:rPr>
+          <w:rFonts w:ascii="B Nazanin" w:hAnsi="B Nazanin" w:cs="B Nazanin" w:hint="cs"/>
+          <w:color w:val="000000" w:themeColor="text1"/>
+          <w:sz w:val="26"/>
+          <w:szCs w:val="26"/>
+          <w:rtl/>
+          <w:lang w:bidi="fa-IR"/>
+        </w:rPr>
+        <w:t>میانگین: ۵۵.۶ درصد</w:t>
+      </w:r>
+    </w:p>
+    <w:p>
+      <w:pPr>
+        <w:bidi/>
+        <w:spacing w:line="360" w:lineRule="auto"/>
+        <w:ind w:firstLine="720"/>
+        <w:rPr>
+          <w:rFonts w:ascii="B Nazanin" w:hAnsi="B Nazanin" w:cs="B Nazanin"/>
+          <w:color w:val="000000" w:themeColor="text1"/>
+          <w:sz w:val="26"/>
+          <w:szCs w:val="26"/>
+          <w:rtl/>
+          <w:lang w:bidi="fa-IR"/>
+        </w:rPr>
+      </w:pPr>
+    </w:p>
+    <w:p>
+      <w:pPr>
+        <w:bidi/>
+        <w:spacing w:line="360" w:lineRule="auto"/>
+        <w:rPr>
+          <w:rFonts w:ascii="B Nazanin" w:hAnsi="B Nazanin" w:cs="B Nazanin"/>
+          <w:color w:val="000000" w:themeColor="text1"/>
+          <w:sz w:val="26"/>
+          <w:szCs w:val="26"/>
+          <w:rtl/>
+          <w:lang w:bidi="fa-IR"/>
+        </w:rPr>
+      </w:pPr>
+      <w:r>
+        <w:rPr>
+          <w:rFonts w:ascii="B Nazanin" w:hAnsi="B Nazanin" w:cs="B Nazanin" w:hint="cs"/>
+          <w:color w:val="000000" w:themeColor="text1"/>
+          <w:sz w:val="26"/>
+          <w:szCs w:val="26"/>
+          <w:rtl/>
+          <w:lang w:bidi="fa-IR"/>
+        </w:rPr>
+        <w:t>۲.۱ ـ ۲.۲)</w:t>
+      </w:r>
+    </w:p>
+    <w:p>
+      <w:pPr>
+        <w:bidi/>
+        <w:spacing w:line="360" w:lineRule="auto"/>
+        <w:rPr>
+          <w:rFonts w:ascii="Cambria" w:hAnsi="Cambria" w:cs="Times New Roman"/>
+          <w:color w:val="000000" w:themeColor="text1"/>
+          <w:sz w:val="26"/>
+          <w:szCs w:val="26"/>
+          <w:rtl/>
+          <w:lang w:bidi="fa-IR"/>
+        </w:rPr>
+      </w:pPr>
       <w:bookmarkStart w:id="0" w:name="_GoBack"/>
       <w:bookmarkEnd w:id="0"/>
     </w:p>
@@ -279,37 +606,1663 @@
       <w:pPr>
         <w:bidi/>
         <w:spacing w:line="360" w:lineRule="auto"/>
-        <w:jc w:val="both"/>
-        <w:rPr>
-          <w:rFonts w:ascii="Cambria" w:hAnsi="Cambria" w:cs="B Nazanin" w:hint="cs"/>
-          <w:rtl/>
-          <w:lang w:bidi="fa-IR"/>
-        </w:rPr>
-      </w:pPr>
-    </w:p>
-    <w:p>
-      <w:pPr>
-        <w:bidi/>
-        <w:spacing w:line="360" w:lineRule="auto"/>
-        <w:jc w:val="both"/>
+        <w:rPr>
+          <w:rFonts w:ascii="Cambria" w:hAnsi="Cambria" w:cs="B Nazanin"/>
+          <w:color w:val="4472C4" w:themeColor="accent1"/>
+          <w:sz w:val="26"/>
+          <w:szCs w:val="26"/>
+          <w:rtl/>
+          <w:lang w:bidi="fa-IR"/>
+        </w:rPr>
+      </w:pPr>
+      <w:r>
+        <w:rPr>
+          <w:rFonts w:ascii="Cambria" w:hAnsi="Cambria" w:cs="B Nazanin"/>
+          <w:color w:val="4472C4" w:themeColor="accent1"/>
+          <w:sz w:val="26"/>
+          <w:szCs w:val="26"/>
+          <w:lang w:bidi="fa-IR"/>
+        </w:rPr>
+        <w:t>Overfitting</w:t>
+      </w:r>
+      <w:r>
+        <w:rPr>
+          <w:rFonts w:ascii="Cambria" w:hAnsi="Cambria" w:cs="B Nazanin" w:hint="cs"/>
+          <w:color w:val="4472C4" w:themeColor="accent1"/>
+          <w:sz w:val="26"/>
+          <w:szCs w:val="26"/>
+          <w:rtl/>
+          <w:lang w:bidi="fa-IR"/>
+        </w:rPr>
+        <w:t xml:space="preserve"> چیست و چرا درخت تصمیم به آن حساس است؟ </w:t>
+      </w:r>
+      <w:r>
+        <w:rPr>
+          <w:rFonts w:ascii="Cambria" w:hAnsi="Cambria" w:cs="B Nazanin"/>
+          <w:color w:val="4472C4" w:themeColor="accent1"/>
+          <w:sz w:val="26"/>
+          <w:szCs w:val="26"/>
+          <w:lang w:bidi="fa-IR"/>
+        </w:rPr>
+        <w:t>bagging</w:t>
+      </w:r>
+      <w:r>
+        <w:rPr>
+          <w:rFonts w:ascii="Cambria" w:hAnsi="Cambria" w:cs="B Nazanin" w:hint="cs"/>
+          <w:color w:val="4472C4" w:themeColor="accent1"/>
+          <w:sz w:val="26"/>
+          <w:szCs w:val="26"/>
+          <w:rtl/>
+          <w:lang w:bidi="fa-IR"/>
+        </w:rPr>
+        <w:t xml:space="preserve"> سعی دارد چه مساله ای را حل کند؟</w:t>
+      </w:r>
+    </w:p>
+    <w:p>
+      <w:pPr>
+        <w:bidi/>
+        <w:spacing w:line="360" w:lineRule="auto"/>
+        <w:rPr>
+          <w:rFonts w:ascii="Cambria" w:hAnsi="Cambria" w:cs="B Nazanin"/>
+          <w:color w:val="4472C4" w:themeColor="accent1"/>
+          <w:sz w:val="26"/>
+          <w:szCs w:val="26"/>
+          <w:rtl/>
+          <w:lang w:bidi="fa-IR"/>
+        </w:rPr>
+      </w:pPr>
+    </w:p>
+    <w:p>
+      <w:pPr>
+        <w:bidi/>
+        <w:spacing w:line="360" w:lineRule="auto"/>
+        <w:jc w:val="both"/>
+        <w:rPr>
+          <w:rFonts w:ascii="Cambria" w:hAnsi="Cambria" w:cs="B Nazanin"/>
+          <w:color w:val="000000" w:themeColor="text1"/>
+          <w:sz w:val="26"/>
+          <w:szCs w:val="26"/>
+          <w:rtl/>
+          <w:lang w:bidi="fa-IR"/>
+        </w:rPr>
+      </w:pPr>
+      <w:r>
+        <w:rPr>
+          <w:rFonts w:ascii="Cambria" w:hAnsi="Cambria" w:cs="Cambria"/>
+          <w:color w:val="4472C4" w:themeColor="accent1"/>
+          <w:sz w:val="26"/>
+          <w:szCs w:val="26"/>
+          <w:rtl/>
+          <w:lang w:bidi="fa-IR"/>
+        </w:rPr>
+        <w:tab/>
+      </w:r>
+      <w:r>
         <w:rPr>
           <w:rFonts w:ascii="B Nazanin" w:hAnsi="B Nazanin" w:cs="B Nazanin" w:hint="cs"/>
-          <w:rtl/>
-          <w:lang w:bidi="fa-IR"/>
-        </w:rPr>
-      </w:pPr>
-    </w:p>
-    <w:p>
-      <w:pPr>
-        <w:bidi/>
-        <w:spacing w:line="360" w:lineRule="auto"/>
-        <w:jc w:val="both"/>
+          <w:color w:val="000000" w:themeColor="text1"/>
+          <w:sz w:val="26"/>
+          <w:szCs w:val="26"/>
+          <w:rtl/>
+          <w:lang w:bidi="fa-IR"/>
+        </w:rPr>
+        <w:t xml:space="preserve">یک ماشین ممکن است در بعضی موارد آنقدر </w:t>
+      </w:r>
+      <w:r>
+        <w:rPr>
+          <w:rFonts w:ascii="Cambria" w:hAnsi="Cambria" w:cs="B Nazanin"/>
+          <w:color w:val="000000" w:themeColor="text1"/>
+          <w:sz w:val="26"/>
+          <w:szCs w:val="26"/>
+          <w:lang w:bidi="fa-IR"/>
+        </w:rPr>
+        <w:t>train data</w:t>
+      </w:r>
+      <w:r>
+        <w:rPr>
+          <w:rFonts w:ascii="Cambria" w:hAnsi="Cambria" w:cs="B Nazanin" w:hint="cs"/>
+          <w:color w:val="000000" w:themeColor="text1"/>
+          <w:sz w:val="26"/>
+          <w:szCs w:val="26"/>
+          <w:rtl/>
+          <w:lang w:bidi="fa-IR"/>
+        </w:rPr>
+        <w:t xml:space="preserve"> را خوب یاد بگیرد که فقط بتواند همان دیتا را درست پاسخ دهد و اگر </w:t>
+      </w:r>
+      <w:r>
+        <w:rPr>
+          <w:rFonts w:ascii="Cambria" w:hAnsi="Cambria" w:cs="B Nazanin" w:hint="cs"/>
+          <w:color w:val="000000" w:themeColor="text1"/>
+          <w:sz w:val="26"/>
+          <w:szCs w:val="26"/>
+          <w:rtl/>
+          <w:lang w:bidi="fa-IR"/>
+        </w:rPr>
+        <w:t xml:space="preserve">موردی خارج از </w:t>
+      </w:r>
+      <w:r>
+        <w:rPr>
+          <w:rFonts w:ascii="Cambria" w:hAnsi="Cambria" w:cs="B Nazanin"/>
+          <w:color w:val="000000" w:themeColor="text1"/>
+          <w:sz w:val="26"/>
+          <w:szCs w:val="26"/>
+          <w:lang w:bidi="fa-IR"/>
+        </w:rPr>
+        <w:t>train data</w:t>
+      </w:r>
+      <w:r>
+        <w:rPr>
+          <w:rFonts w:ascii="Cambria" w:hAnsi="Cambria" w:cs="B Nazanin" w:hint="cs"/>
+          <w:color w:val="000000" w:themeColor="text1"/>
+          <w:sz w:val="26"/>
+          <w:szCs w:val="26"/>
+          <w:rtl/>
+          <w:lang w:bidi="fa-IR"/>
+        </w:rPr>
+        <w:t xml:space="preserve"> را بخواهد پیش بینی کند نتواند با دقت خوبی پیش بینی کند. در یک درخت تصمیم </w:t>
+      </w:r>
+      <w:r>
+        <w:rPr>
+          <w:rFonts w:ascii="Cambria" w:hAnsi="Cambria" w:cs="B Nazanin"/>
+          <w:color w:val="000000" w:themeColor="text1"/>
+          <w:sz w:val="26"/>
+          <w:szCs w:val="26"/>
+          <w:lang w:bidi="fa-IR"/>
+        </w:rPr>
+        <w:t>overfitting</w:t>
+      </w:r>
+      <w:r>
+        <w:rPr>
+          <w:rFonts w:ascii="Cambria" w:hAnsi="Cambria" w:cs="B Nazanin" w:hint="cs"/>
+          <w:color w:val="000000" w:themeColor="text1"/>
+          <w:sz w:val="26"/>
+          <w:szCs w:val="26"/>
+          <w:rtl/>
+          <w:lang w:bidi="fa-IR"/>
+        </w:rPr>
+        <w:t xml:space="preserve"> زمانی اتفاق می افتد که درخت تصمیم به گونه ای طراحی شده است که به طور کامل بر همه ی سمپل های داده تست </w:t>
+      </w:r>
+      <w:r>
+        <w:rPr>
+          <w:rFonts w:ascii="Cambria" w:hAnsi="Cambria" w:cs="B Nazanin"/>
+          <w:color w:val="000000" w:themeColor="text1"/>
+          <w:sz w:val="26"/>
+          <w:szCs w:val="26"/>
+          <w:lang w:bidi="fa-IR"/>
+        </w:rPr>
+        <w:t>fit</w:t>
+      </w:r>
+      <w:r>
+        <w:rPr>
+          <w:rFonts w:ascii="Cambria" w:hAnsi="Cambria" w:cs="B Nazanin" w:hint="cs"/>
+          <w:color w:val="000000" w:themeColor="text1"/>
+          <w:sz w:val="26"/>
+          <w:szCs w:val="26"/>
+          <w:rtl/>
+          <w:lang w:bidi="fa-IR"/>
+        </w:rPr>
+        <w:t xml:space="preserve"> شود. مشکلی که درخت های تصمیم دارند این است که با توجه به </w:t>
+      </w:r>
+      <w:r>
+        <w:rPr>
+          <w:rFonts w:ascii="Cambria" w:hAnsi="Cambria" w:cs="B Nazanin"/>
+          <w:color w:val="000000" w:themeColor="text1"/>
+          <w:sz w:val="26"/>
+          <w:szCs w:val="26"/>
+          <w:lang w:bidi="fa-IR"/>
+        </w:rPr>
+        <w:t>train data</w:t>
+      </w:r>
+      <w:r>
+        <w:rPr>
+          <w:rFonts w:ascii="Cambria" w:hAnsi="Cambria" w:cs="B Nazanin" w:hint="cs"/>
+          <w:color w:val="000000" w:themeColor="text1"/>
+          <w:sz w:val="26"/>
+          <w:szCs w:val="26"/>
+          <w:rtl/>
+          <w:lang w:bidi="fa-IR"/>
+        </w:rPr>
+        <w:t xml:space="preserve"> ای که به آنها داده میشود خروجی آنها میتواند بسیار متفاوت باشد (به همان دلیل </w:t>
+      </w:r>
+      <w:r>
+        <w:rPr>
+          <w:rFonts w:ascii="Cambria" w:hAnsi="Cambria" w:cs="B Nazanin"/>
+          <w:color w:val="000000" w:themeColor="text1"/>
+          <w:sz w:val="26"/>
+          <w:szCs w:val="26"/>
+          <w:lang w:bidi="fa-IR"/>
+        </w:rPr>
+        <w:t>overfitting</w:t>
+      </w:r>
+      <w:r>
+        <w:rPr>
+          <w:rFonts w:ascii="Cambria" w:hAnsi="Cambria" w:cs="B Nazanin" w:hint="cs"/>
+          <w:color w:val="000000" w:themeColor="text1"/>
+          <w:sz w:val="26"/>
+          <w:szCs w:val="26"/>
+          <w:rtl/>
+          <w:lang w:bidi="fa-IR"/>
+        </w:rPr>
+        <w:t xml:space="preserve">) به همین واریانس </w:t>
+      </w:r>
+      <w:r>
+        <w:rPr>
+          <w:rFonts w:ascii="Cambria" w:hAnsi="Cambria" w:cs="B Nazanin" w:hint="cs"/>
+          <w:color w:val="000000" w:themeColor="text1"/>
+          <w:sz w:val="26"/>
+          <w:szCs w:val="26"/>
+          <w:rtl/>
+          <w:lang w:bidi="fa-IR"/>
+        </w:rPr>
+        <w:t xml:space="preserve">بسیار زیاد میشود. یکی از روش های از بین بردن این مشکل </w:t>
+      </w:r>
+      <w:r>
+        <w:rPr>
+          <w:rFonts w:ascii="Cambria" w:hAnsi="Cambria" w:cs="B Nazanin"/>
+          <w:color w:val="000000" w:themeColor="text1"/>
+          <w:sz w:val="26"/>
+          <w:szCs w:val="26"/>
+          <w:lang w:bidi="fa-IR"/>
+        </w:rPr>
+        <w:t>bagging</w:t>
+      </w:r>
+      <w:r>
+        <w:rPr>
+          <w:rFonts w:ascii="Cambria" w:hAnsi="Cambria" w:cs="B Nazanin" w:hint="cs"/>
+          <w:color w:val="000000" w:themeColor="text1"/>
+          <w:sz w:val="26"/>
+          <w:szCs w:val="26"/>
+          <w:rtl/>
+          <w:lang w:bidi="fa-IR"/>
+        </w:rPr>
+        <w:t xml:space="preserve"> است. در این روش به صورت تصادفی و با جایگزینی</w:t>
+      </w:r>
+      <w:r>
+        <w:rPr>
+          <w:rFonts w:ascii="Cambria" w:hAnsi="Cambria" w:cs="Times New Roman"/>
+          <w:color w:val="000000" w:themeColor="text1"/>
+          <w:sz w:val="26"/>
+          <w:szCs w:val="26"/>
+          <w:lang w:bidi="fa-IR"/>
+        </w:rPr>
+        <w:t>,</w:t>
+      </w:r>
+      <w:r>
+        <w:rPr>
+          <w:rFonts w:ascii="Cambria" w:hAnsi="Cambria" w:cs="B Nazanin" w:hint="cs"/>
+          <w:color w:val="000000" w:themeColor="text1"/>
+          <w:sz w:val="26"/>
+          <w:szCs w:val="26"/>
+          <w:rtl/>
+          <w:lang w:bidi="fa-IR"/>
+        </w:rPr>
+        <w:t xml:space="preserve"> از </w:t>
+      </w:r>
+      <w:r>
+        <w:rPr>
+          <w:rFonts w:ascii="Cambria" w:hAnsi="Cambria" w:cs="B Nazanin"/>
+          <w:color w:val="000000" w:themeColor="text1"/>
+          <w:sz w:val="26"/>
+          <w:szCs w:val="26"/>
+          <w:lang w:bidi="fa-IR"/>
+        </w:rPr>
+        <w:t>train data</w:t>
+      </w:r>
+      <w:r>
+        <w:rPr>
+          <w:rFonts w:ascii="Cambria" w:hAnsi="Cambria" w:cs="B Nazanin" w:hint="cs"/>
+          <w:color w:val="000000" w:themeColor="text1"/>
+          <w:sz w:val="26"/>
+          <w:szCs w:val="26"/>
+          <w:rtl/>
+          <w:lang w:bidi="fa-IR"/>
+        </w:rPr>
+        <w:t xml:space="preserve"> ای که داریم </w:t>
+      </w:r>
+      <w:r>
+        <w:rPr>
+          <w:rFonts w:ascii="Cambria" w:hAnsi="Cambria" w:cs="B Nazanin" w:hint="cs"/>
+          <w:color w:val="000000" w:themeColor="text1"/>
+          <w:sz w:val="26"/>
+          <w:szCs w:val="26"/>
+          <w:rtl/>
+          <w:lang w:bidi="fa-IR"/>
+        </w:rPr>
+        <w:t xml:space="preserve">چند دسته سمپل </w:t>
+      </w:r>
+      <w:r>
+        <w:rPr>
+          <w:rFonts w:ascii="Cambria" w:hAnsi="Cambria" w:cs="B Nazanin"/>
+          <w:color w:val="000000" w:themeColor="text1"/>
+          <w:sz w:val="26"/>
+          <w:szCs w:val="26"/>
+          <w:lang w:bidi="fa-IR"/>
+        </w:rPr>
+        <w:t>N</w:t>
+      </w:r>
+      <w:r>
+        <w:rPr>
+          <w:rFonts w:ascii="Cambria" w:hAnsi="Cambria" w:cs="B Nazanin" w:hint="cs"/>
+          <w:color w:val="000000" w:themeColor="text1"/>
+          <w:sz w:val="26"/>
+          <w:szCs w:val="26"/>
+          <w:rtl/>
+          <w:lang w:bidi="fa-IR"/>
+        </w:rPr>
+        <w:t xml:space="preserve"> تایی (به گونه ای که معمولا </w:t>
+      </w:r>
+      <w:r>
+        <w:rPr>
+          <w:rFonts w:ascii="Cambria" w:hAnsi="Cambria" w:cs="Times New Roman"/>
+          <w:color w:val="000000" w:themeColor="text1"/>
+          <w:sz w:val="26"/>
+          <w:szCs w:val="26"/>
+          <w:lang w:bidi="fa-IR"/>
+        </w:rPr>
+        <w:t>N</w:t>
+      </w:r>
+      <w:r>
+        <w:rPr>
+          <w:rFonts w:ascii="Cambria" w:hAnsi="Cambria" w:cs="Times New Roman" w:hint="cs"/>
+          <w:color w:val="000000" w:themeColor="text1"/>
+          <w:sz w:val="26"/>
+          <w:szCs w:val="26"/>
+          <w:rtl/>
+          <w:lang w:bidi="fa-IR"/>
+        </w:rPr>
+        <w:t xml:space="preserve"> </w:t>
+      </w:r>
+      <w:r>
         <w:rPr>
           <w:rFonts w:ascii="B Nazanin" w:hAnsi="B Nazanin" w:cs="B Nazanin" w:hint="cs"/>
-          <w:rtl/>
-          <w:lang w:bidi="fa-IR"/>
-        </w:rPr>
-      </w:pPr>
+          <w:color w:val="000000" w:themeColor="text1"/>
+          <w:sz w:val="26"/>
+          <w:szCs w:val="26"/>
+          <w:rtl/>
+          <w:lang w:bidi="fa-IR"/>
+        </w:rPr>
+        <w:t xml:space="preserve">به اندازه ۶۰ درصد اندازه </w:t>
+      </w:r>
+      <w:r>
+        <w:rPr>
+          <w:rFonts w:ascii="Cambria" w:hAnsi="Cambria" w:cs="B Nazanin"/>
+          <w:color w:val="000000" w:themeColor="text1"/>
+          <w:sz w:val="26"/>
+          <w:szCs w:val="26"/>
+          <w:lang w:bidi="fa-IR"/>
+        </w:rPr>
+        <w:t>train data</w:t>
+      </w:r>
+      <w:r>
+        <w:rPr>
+          <w:rFonts w:ascii="Cambria" w:hAnsi="Cambria" w:cs="B Nazanin" w:hint="cs"/>
+          <w:color w:val="000000" w:themeColor="text1"/>
+          <w:sz w:val="26"/>
+          <w:szCs w:val="26"/>
+          <w:rtl/>
+          <w:lang w:bidi="fa-IR"/>
+        </w:rPr>
+        <w:t xml:space="preserve"> ا</w:t>
+      </w:r>
+      <w:r>
+        <w:rPr>
+          <w:rFonts w:ascii="Cambria" w:hAnsi="Cambria" w:cs="B Nazanin" w:hint="cs"/>
+          <w:color w:val="000000" w:themeColor="text1"/>
+          <w:sz w:val="26"/>
+          <w:szCs w:val="26"/>
+          <w:rtl/>
+          <w:lang w:bidi="fa-IR"/>
+        </w:rPr>
+        <w:t xml:space="preserve">صلی است.) از </w:t>
+      </w:r>
+      <w:r>
+        <w:rPr>
+          <w:rFonts w:ascii="Cambria" w:hAnsi="Cambria" w:cs="B Nazanin"/>
+          <w:color w:val="000000" w:themeColor="text1"/>
+          <w:sz w:val="26"/>
+          <w:szCs w:val="26"/>
+          <w:lang w:bidi="fa-IR"/>
+        </w:rPr>
+        <w:t>train data</w:t>
+      </w:r>
+      <w:r>
+        <w:rPr>
+          <w:rFonts w:ascii="Cambria" w:hAnsi="Cambria" w:cs="B Nazanin" w:hint="cs"/>
+          <w:color w:val="000000" w:themeColor="text1"/>
+          <w:sz w:val="26"/>
+          <w:szCs w:val="26"/>
+          <w:rtl/>
+          <w:lang w:bidi="fa-IR"/>
+        </w:rPr>
+        <w:t xml:space="preserve"> درست میکنیم</w:t>
+      </w:r>
+      <w:r>
+        <w:rPr>
+          <w:rFonts w:ascii="Cambria" w:hAnsi="Cambria" w:cs="B Nazanin" w:hint="cs"/>
+          <w:color w:val="000000" w:themeColor="text1"/>
+          <w:sz w:val="26"/>
+          <w:szCs w:val="26"/>
+          <w:rtl/>
+          <w:lang w:bidi="fa-IR"/>
+        </w:rPr>
+        <w:t xml:space="preserve"> (ایجاد </w:t>
+      </w:r>
+      <w:r>
+        <w:rPr>
+          <w:rFonts w:ascii="Cambria" w:hAnsi="Cambria" w:cs="B Nazanin"/>
+          <w:color w:val="000000" w:themeColor="text1"/>
+          <w:sz w:val="26"/>
+          <w:szCs w:val="26"/>
+          <w:lang w:bidi="fa-IR"/>
+        </w:rPr>
+        <w:t>bootstrapped data</w:t>
+      </w:r>
+      <w:r>
+        <w:rPr>
+          <w:rFonts w:ascii="Cambria" w:hAnsi="Cambria" w:cs="B Nazanin" w:hint="cs"/>
+          <w:color w:val="000000" w:themeColor="text1"/>
+          <w:sz w:val="26"/>
+          <w:szCs w:val="26"/>
+          <w:rtl/>
+          <w:lang w:bidi="fa-IR"/>
+        </w:rPr>
+        <w:t>)‌</w:t>
+      </w:r>
+      <w:r>
+        <w:rPr>
+          <w:rFonts w:ascii="Cambria" w:hAnsi="Cambria" w:cs="B Nazanin" w:hint="cs"/>
+          <w:color w:val="000000" w:themeColor="text1"/>
+          <w:sz w:val="26"/>
+          <w:szCs w:val="26"/>
+          <w:rtl/>
+          <w:lang w:bidi="fa-IR"/>
+        </w:rPr>
+        <w:t xml:space="preserve">. و سپس برای هر دسته از سمپل ها یک </w:t>
+      </w:r>
+      <w:r>
+        <w:rPr>
+          <w:rFonts w:ascii="Cambria" w:hAnsi="Cambria" w:cs="B Nazanin" w:hint="cs"/>
+          <w:color w:val="000000" w:themeColor="text1"/>
+          <w:sz w:val="26"/>
+          <w:szCs w:val="26"/>
+          <w:rtl/>
+          <w:lang w:bidi="fa-IR"/>
+        </w:rPr>
+        <w:lastRenderedPageBreak/>
+        <w:t xml:space="preserve">درخت تصمیم جداگانه </w:t>
+      </w:r>
+      <w:r>
+        <w:rPr>
+          <w:rFonts w:ascii="Cambria" w:hAnsi="Cambria" w:cs="B Nazanin"/>
+          <w:color w:val="000000" w:themeColor="text1"/>
+          <w:sz w:val="26"/>
+          <w:szCs w:val="26"/>
+          <w:lang w:bidi="fa-IR"/>
+        </w:rPr>
+        <w:t>train</w:t>
+      </w:r>
+      <w:r>
+        <w:rPr>
+          <w:rFonts w:ascii="Cambria" w:hAnsi="Cambria" w:cs="B Nazanin" w:hint="cs"/>
+          <w:color w:val="000000" w:themeColor="text1"/>
+          <w:sz w:val="26"/>
+          <w:szCs w:val="26"/>
+          <w:rtl/>
+          <w:lang w:bidi="fa-IR"/>
+        </w:rPr>
+        <w:t xml:space="preserve"> میکنیم. سپس برای داده های تست</w:t>
+      </w:r>
+      <w:r>
+        <w:rPr>
+          <w:rFonts w:ascii="Cambria" w:hAnsi="Cambria" w:cs="B Nazanin"/>
+          <w:color w:val="000000" w:themeColor="text1"/>
+          <w:sz w:val="26"/>
+          <w:szCs w:val="26"/>
+          <w:lang w:bidi="fa-IR"/>
+        </w:rPr>
+        <w:t>,</w:t>
+      </w:r>
+      <w:r>
+        <w:rPr>
+          <w:rFonts w:ascii="Cambria" w:hAnsi="Cambria" w:cs="B Nazanin" w:hint="cs"/>
+          <w:color w:val="000000" w:themeColor="text1"/>
+          <w:sz w:val="26"/>
+          <w:szCs w:val="26"/>
+          <w:rtl/>
+          <w:lang w:bidi="fa-IR"/>
+        </w:rPr>
+        <w:t xml:space="preserve"> تست ها را به همه ی این درخت های تصمیم میدهیم و سپس هر جوابی که درخت های تصمیم بیشتری به آن رسیده بودند میشود جواب پیش بینی کلی مساله. با این روش یک </w:t>
+      </w:r>
+      <w:r>
+        <w:rPr>
+          <w:rFonts w:ascii="Cambria" w:hAnsi="Cambria" w:cs="B Nazanin"/>
+          <w:color w:val="000000" w:themeColor="text1"/>
+          <w:sz w:val="26"/>
+          <w:szCs w:val="26"/>
+          <w:lang w:bidi="fa-IR"/>
+        </w:rPr>
+        <w:t>train data</w:t>
+      </w:r>
+      <w:r>
+        <w:rPr>
+          <w:rFonts w:ascii="Cambria" w:hAnsi="Cambria" w:cs="B Nazanin" w:hint="cs"/>
+          <w:color w:val="000000" w:themeColor="text1"/>
+          <w:sz w:val="26"/>
+          <w:szCs w:val="26"/>
+          <w:rtl/>
+          <w:lang w:bidi="fa-IR"/>
+        </w:rPr>
+        <w:t xml:space="preserve"> ای که داشتم را به چند </w:t>
+      </w:r>
+      <w:r>
+        <w:rPr>
+          <w:rFonts w:ascii="Cambria" w:hAnsi="Cambria" w:cs="B Nazanin"/>
+          <w:color w:val="000000" w:themeColor="text1"/>
+          <w:sz w:val="26"/>
+          <w:szCs w:val="26"/>
+          <w:lang w:bidi="fa-IR"/>
+        </w:rPr>
+        <w:t>train</w:t>
+      </w:r>
+      <w:r>
+        <w:rPr>
+          <w:rFonts w:ascii="Cambria" w:hAnsi="Cambria" w:cs="B Nazanin"/>
+          <w:color w:val="000000" w:themeColor="text1"/>
+          <w:sz w:val="26"/>
+          <w:szCs w:val="26"/>
+          <w:lang w:bidi="fa-IR"/>
+        </w:rPr>
+        <w:t xml:space="preserve"> data</w:t>
+      </w:r>
+      <w:r>
+        <w:rPr>
+          <w:rFonts w:ascii="Cambria" w:hAnsi="Cambria" w:cs="B Nazanin" w:hint="cs"/>
+          <w:color w:val="000000" w:themeColor="text1"/>
+          <w:sz w:val="26"/>
+          <w:szCs w:val="26"/>
+          <w:rtl/>
+          <w:lang w:bidi="fa-IR"/>
+        </w:rPr>
+        <w:t xml:space="preserve"> تبدیل کردیم و هر کدام از آنها را جداگانه </w:t>
+      </w:r>
+      <w:r>
+        <w:rPr>
+          <w:rFonts w:ascii="Cambria" w:hAnsi="Cambria" w:cs="B Nazanin"/>
+          <w:color w:val="000000" w:themeColor="text1"/>
+          <w:sz w:val="26"/>
+          <w:szCs w:val="26"/>
+          <w:lang w:bidi="fa-IR"/>
+        </w:rPr>
+        <w:t>train</w:t>
+      </w:r>
+      <w:r>
+        <w:rPr>
+          <w:rFonts w:ascii="Cambria" w:hAnsi="Cambria" w:cs="B Nazanin" w:hint="cs"/>
+          <w:color w:val="000000" w:themeColor="text1"/>
+          <w:sz w:val="26"/>
+          <w:szCs w:val="26"/>
+          <w:rtl/>
+          <w:lang w:bidi="fa-IR"/>
+        </w:rPr>
+        <w:t xml:space="preserve"> کردیم</w:t>
+      </w:r>
+      <w:r>
+        <w:rPr>
+          <w:rFonts w:ascii="Cambria" w:hAnsi="Cambria" w:cs="B Nazanin"/>
+          <w:color w:val="000000" w:themeColor="text1"/>
+          <w:sz w:val="26"/>
+          <w:szCs w:val="26"/>
+          <w:lang w:bidi="fa-IR"/>
+        </w:rPr>
+        <w:t xml:space="preserve">  </w:t>
+      </w:r>
+      <w:r>
+        <w:rPr>
+          <w:rFonts w:ascii="Cambria" w:hAnsi="Cambria" w:cs="B Nazanin" w:hint="cs"/>
+          <w:color w:val="000000" w:themeColor="text1"/>
+          <w:sz w:val="26"/>
+          <w:szCs w:val="26"/>
+          <w:rtl/>
+          <w:lang w:bidi="fa-IR"/>
+        </w:rPr>
+        <w:t xml:space="preserve">که با این کار جواب کلی دیگر بر یک نمونه </w:t>
+      </w:r>
+      <w:r>
+        <w:rPr>
+          <w:rFonts w:ascii="Cambria" w:hAnsi="Cambria" w:cs="B Nazanin"/>
+          <w:color w:val="000000" w:themeColor="text1"/>
+          <w:sz w:val="26"/>
+          <w:szCs w:val="26"/>
+          <w:lang w:bidi="fa-IR"/>
+        </w:rPr>
+        <w:t>train data</w:t>
+      </w:r>
+      <w:r>
+        <w:rPr>
+          <w:rFonts w:ascii="Cambria" w:hAnsi="Cambria" w:cs="B Nazanin" w:hint="cs"/>
+          <w:color w:val="000000" w:themeColor="text1"/>
+          <w:sz w:val="26"/>
+          <w:szCs w:val="26"/>
+          <w:rtl/>
+          <w:lang w:bidi="fa-IR"/>
+        </w:rPr>
+        <w:t xml:space="preserve"> بیش از حد </w:t>
+      </w:r>
+      <w:r>
+        <w:rPr>
+          <w:rFonts w:ascii="Cambria" w:hAnsi="Cambria" w:cs="B Nazanin"/>
+          <w:color w:val="000000" w:themeColor="text1"/>
+          <w:sz w:val="26"/>
+          <w:szCs w:val="26"/>
+          <w:lang w:bidi="fa-IR"/>
+        </w:rPr>
+        <w:t>fit</w:t>
+      </w:r>
+      <w:r>
+        <w:rPr>
+          <w:rFonts w:ascii="Cambria" w:hAnsi="Cambria" w:cs="B Nazanin" w:hint="cs"/>
+          <w:color w:val="000000" w:themeColor="text1"/>
+          <w:sz w:val="26"/>
+          <w:szCs w:val="26"/>
+          <w:rtl/>
+          <w:lang w:bidi="fa-IR"/>
+        </w:rPr>
+        <w:t xml:space="preserve"> نیست و برای همین با روش </w:t>
+      </w:r>
+      <w:r>
+        <w:rPr>
+          <w:rFonts w:ascii="Cambria" w:hAnsi="Cambria" w:cs="B Nazanin"/>
+          <w:color w:val="000000" w:themeColor="text1"/>
+          <w:sz w:val="26"/>
+          <w:szCs w:val="26"/>
+          <w:lang w:bidi="fa-IR"/>
+        </w:rPr>
+        <w:t>bagging</w:t>
+      </w:r>
+      <w:r>
+        <w:rPr>
+          <w:rFonts w:ascii="Cambria" w:hAnsi="Cambria" w:cs="B Nazanin" w:hint="cs"/>
+          <w:color w:val="000000" w:themeColor="text1"/>
+          <w:sz w:val="26"/>
+          <w:szCs w:val="26"/>
+          <w:rtl/>
+          <w:lang w:bidi="fa-IR"/>
+        </w:rPr>
+        <w:t xml:space="preserve"> میتوان مشکل </w:t>
+      </w:r>
+      <w:r>
+        <w:rPr>
+          <w:rFonts w:ascii="Cambria" w:hAnsi="Cambria" w:cs="B Nazanin"/>
+          <w:color w:val="000000" w:themeColor="text1"/>
+          <w:sz w:val="26"/>
+          <w:szCs w:val="26"/>
+          <w:lang w:bidi="fa-IR"/>
+        </w:rPr>
+        <w:t>overfitting</w:t>
+      </w:r>
+      <w:r>
+        <w:rPr>
+          <w:rFonts w:ascii="Cambria" w:hAnsi="Cambria" w:cs="B Nazanin" w:hint="cs"/>
+          <w:color w:val="000000" w:themeColor="text1"/>
+          <w:sz w:val="26"/>
+          <w:szCs w:val="26"/>
+          <w:rtl/>
+          <w:lang w:bidi="fa-IR"/>
+        </w:rPr>
+        <w:t xml:space="preserve"> را حل کرد.</w:t>
+      </w:r>
+    </w:p>
+    <w:p>
+      <w:pPr>
+        <w:bidi/>
+        <w:spacing w:line="360" w:lineRule="auto"/>
+        <w:jc w:val="both"/>
+        <w:rPr>
+          <w:rFonts w:ascii="Cambria" w:hAnsi="Cambria" w:cs="B Nazanin"/>
+          <w:color w:val="000000" w:themeColor="text1"/>
+          <w:sz w:val="26"/>
+          <w:szCs w:val="26"/>
+          <w:rtl/>
+          <w:lang w:bidi="fa-IR"/>
+        </w:rPr>
+      </w:pPr>
+    </w:p>
+    <w:p>
+      <w:pPr>
+        <w:bidi/>
+        <w:spacing w:line="360" w:lineRule="auto"/>
+        <w:ind w:firstLine="720"/>
+        <w:jc w:val="both"/>
+        <w:rPr>
+          <w:rFonts w:ascii="Cambria" w:hAnsi="Cambria" w:cs="B Nazanin" w:hint="cs"/>
+          <w:color w:val="000000" w:themeColor="text1"/>
+          <w:sz w:val="26"/>
+          <w:szCs w:val="26"/>
+          <w:rtl/>
+          <w:lang w:bidi="fa-IR"/>
+        </w:rPr>
+      </w:pPr>
+      <w:r>
+        <w:rPr>
+          <w:rFonts w:ascii="Cambria" w:hAnsi="Cambria" w:cs="B Nazanin" w:hint="cs"/>
+          <w:color w:val="000000" w:themeColor="text1"/>
+          <w:sz w:val="26"/>
+          <w:szCs w:val="26"/>
+          <w:rtl/>
+          <w:lang w:bidi="fa-IR"/>
+        </w:rPr>
+        <w:t xml:space="preserve">برای پیاده سازی </w:t>
+      </w:r>
+      <w:r>
+        <w:rPr>
+          <w:rFonts w:ascii="Cambria" w:hAnsi="Cambria" w:cs="B Nazanin"/>
+          <w:color w:val="000000" w:themeColor="text1"/>
+          <w:sz w:val="26"/>
+          <w:szCs w:val="26"/>
+          <w:lang w:bidi="fa-IR"/>
+        </w:rPr>
+        <w:t>bagging</w:t>
+      </w:r>
+      <w:r>
+        <w:rPr>
+          <w:rFonts w:ascii="Cambria" w:hAnsi="Cambria" w:cs="B Nazanin" w:hint="cs"/>
+          <w:color w:val="000000" w:themeColor="text1"/>
+          <w:sz w:val="26"/>
+          <w:szCs w:val="26"/>
+          <w:rtl/>
+          <w:lang w:bidi="fa-IR"/>
+        </w:rPr>
+        <w:t xml:space="preserve"> در پروژه دیتا داده شده را به ۵ دسته ۱۵۰تایی تقسیم می کنیم و سپس برای هر دسته یک درخت تصمیم را </w:t>
+      </w:r>
+      <w:r>
+        <w:rPr>
+          <w:rFonts w:ascii="Cambria" w:hAnsi="Cambria" w:cs="B Nazanin"/>
+          <w:color w:val="000000" w:themeColor="text1"/>
+          <w:sz w:val="26"/>
+          <w:szCs w:val="26"/>
+          <w:lang w:bidi="fa-IR"/>
+        </w:rPr>
+        <w:t>train</w:t>
+      </w:r>
+      <w:r>
+        <w:rPr>
+          <w:rFonts w:ascii="Cambria" w:hAnsi="Cambria" w:cs="B Nazanin" w:hint="cs"/>
+          <w:color w:val="000000" w:themeColor="text1"/>
+          <w:sz w:val="26"/>
+          <w:szCs w:val="26"/>
+          <w:rtl/>
+          <w:lang w:bidi="fa-IR"/>
+        </w:rPr>
+        <w:t xml:space="preserve"> می کنیم.</w:t>
+      </w:r>
+      <w:r>
+        <w:rPr>
+          <w:rFonts w:ascii="Cambria" w:hAnsi="Cambria" w:cs="B Nazanin" w:hint="cs"/>
+          <w:color w:val="000000" w:themeColor="text1"/>
+          <w:sz w:val="26"/>
+          <w:szCs w:val="26"/>
+          <w:rtl/>
+          <w:lang w:bidi="fa-IR"/>
+        </w:rPr>
+        <w:t xml:space="preserve"> سپس هر داده تست را به این ۵ درخت میدهیم تا در مورد آن تصمیم بگیرند و </w:t>
+      </w:r>
+      <w:r>
+        <w:rPr>
+          <w:rFonts w:ascii="Cambria" w:hAnsi="Cambria" w:cs="B Nazanin" w:hint="cs"/>
+          <w:color w:val="000000" w:themeColor="text1"/>
+          <w:sz w:val="26"/>
+          <w:szCs w:val="26"/>
+          <w:rtl/>
+          <w:lang w:bidi="fa-IR"/>
+        </w:rPr>
+        <w:t xml:space="preserve">هر تصمیمی که بیشتر گرفته شود میشود تصمیم نهایی. </w:t>
+      </w:r>
+    </w:p>
+    <w:p>
+      <w:pPr>
+        <w:bidi/>
+        <w:spacing w:line="360" w:lineRule="auto"/>
+        <w:jc w:val="both"/>
+        <w:rPr>
+          <w:rFonts w:ascii="B Nazanin" w:hAnsi="B Nazanin" w:cs="B Nazanin"/>
+          <w:sz w:val="26"/>
+          <w:szCs w:val="26"/>
+          <w:rtl/>
+          <w:lang w:bidi="fa-IR"/>
+        </w:rPr>
+      </w:pPr>
+    </w:p>
+    <w:p>
+      <w:pPr>
+        <w:bidi/>
+        <w:spacing w:line="360" w:lineRule="auto"/>
+        <w:jc w:val="both"/>
+        <w:rPr>
+          <w:rFonts w:ascii="B Nazanin" w:hAnsi="B Nazanin" w:cs="B Nazanin"/>
+          <w:sz w:val="26"/>
+          <w:szCs w:val="26"/>
+          <w:rtl/>
+          <w:lang w:bidi="fa-IR"/>
+        </w:rPr>
+      </w:pPr>
+    </w:p>
+    <w:p>
+      <w:pPr>
+        <w:bidi/>
+        <w:spacing w:line="360" w:lineRule="auto"/>
+        <w:ind w:firstLine="720"/>
+        <w:jc w:val="both"/>
+        <w:rPr>
+          <w:rFonts w:ascii="B Nazanin" w:hAnsi="B Nazanin" w:cs="B Nazanin"/>
+          <w:sz w:val="26"/>
+          <w:szCs w:val="26"/>
+          <w:rtl/>
+          <w:lang w:bidi="fa-IR"/>
+        </w:rPr>
+      </w:pPr>
+      <w:r>
+        <w:rPr>
+          <w:rFonts w:ascii="B Nazanin" w:hAnsi="B Nazanin" w:cs="B Nazanin" w:hint="cs"/>
+          <w:sz w:val="26"/>
+          <w:szCs w:val="26"/>
+          <w:rtl/>
+          <w:lang w:bidi="fa-IR"/>
+        </w:rPr>
+        <w:t>دقت مدل در سه بار تست به صورت زیر است.</w:t>
+      </w:r>
+    </w:p>
+    <w:p>
+      <w:pPr>
+        <w:bidi/>
+        <w:spacing w:line="360" w:lineRule="auto"/>
+        <w:jc w:val="both"/>
+        <w:rPr>
+          <w:rFonts w:ascii="B Nazanin" w:hAnsi="B Nazanin" w:cs="B Nazanin"/>
+          <w:sz w:val="26"/>
+          <w:szCs w:val="26"/>
+          <w:rtl/>
+          <w:lang w:bidi="fa-IR"/>
+        </w:rPr>
+      </w:pPr>
+      <w:r>
+        <w:rPr>
+          <w:rFonts w:ascii="B Nazanin" w:hAnsi="B Nazanin" w:cs="B Nazanin"/>
+          <w:sz w:val="26"/>
+          <w:szCs w:val="26"/>
+          <w:rtl/>
+          <w:lang w:bidi="fa-IR"/>
+        </w:rPr>
+        <w:tab/>
+      </w:r>
+      <w:r>
+        <w:rPr>
+          <w:rFonts w:ascii="B Nazanin" w:hAnsi="B Nazanin" w:cs="B Nazanin" w:hint="cs"/>
+          <w:sz w:val="26"/>
+          <w:szCs w:val="26"/>
+          <w:rtl/>
+          <w:lang w:bidi="fa-IR"/>
+        </w:rPr>
+        <w:t>تست اول: ۵۶ درصد</w:t>
+      </w:r>
+    </w:p>
+    <w:p>
+      <w:pPr>
+        <w:bidi/>
+        <w:spacing w:line="360" w:lineRule="auto"/>
+        <w:jc w:val="both"/>
+        <w:rPr>
+          <w:rFonts w:ascii="B Nazanin" w:hAnsi="B Nazanin" w:cs="B Nazanin"/>
+          <w:sz w:val="26"/>
+          <w:szCs w:val="26"/>
+          <w:rtl/>
+          <w:lang w:bidi="fa-IR"/>
+        </w:rPr>
+      </w:pPr>
+      <w:r>
+        <w:rPr>
+          <w:rFonts w:ascii="B Nazanin" w:hAnsi="B Nazanin" w:cs="B Nazanin"/>
+          <w:sz w:val="26"/>
+          <w:szCs w:val="26"/>
+          <w:rtl/>
+          <w:lang w:bidi="fa-IR"/>
+        </w:rPr>
+        <w:tab/>
+      </w:r>
+      <w:r>
+        <w:rPr>
+          <w:rFonts w:ascii="B Nazanin" w:hAnsi="B Nazanin" w:cs="B Nazanin" w:hint="cs"/>
+          <w:sz w:val="26"/>
+          <w:szCs w:val="26"/>
+          <w:rtl/>
+          <w:lang w:bidi="fa-IR"/>
+        </w:rPr>
+        <w:t>تست دوم: ۶۰ درصد</w:t>
+      </w:r>
+    </w:p>
+    <w:p>
+      <w:pPr>
+        <w:bidi/>
+        <w:spacing w:line="360" w:lineRule="auto"/>
+        <w:jc w:val="both"/>
+        <w:rPr>
+          <w:rFonts w:ascii="B Nazanin" w:hAnsi="B Nazanin" w:cs="B Nazanin"/>
+          <w:sz w:val="26"/>
+          <w:szCs w:val="26"/>
+          <w:rtl/>
+          <w:lang w:bidi="fa-IR"/>
+        </w:rPr>
+      </w:pPr>
+      <w:r>
+        <w:rPr>
+          <w:rFonts w:ascii="B Nazanin" w:hAnsi="B Nazanin" w:cs="B Nazanin"/>
+          <w:sz w:val="26"/>
+          <w:szCs w:val="26"/>
+          <w:rtl/>
+          <w:lang w:bidi="fa-IR"/>
+        </w:rPr>
+        <w:tab/>
+      </w:r>
+      <w:r>
+        <w:rPr>
+          <w:rFonts w:ascii="B Nazanin" w:hAnsi="B Nazanin" w:cs="B Nazanin" w:hint="cs"/>
+          <w:sz w:val="26"/>
+          <w:szCs w:val="26"/>
+          <w:rtl/>
+          <w:lang w:bidi="fa-IR"/>
+        </w:rPr>
+        <w:t>تست سوم: ۶۰ درصد</w:t>
+      </w:r>
+    </w:p>
+    <w:p>
+      <w:pPr>
+        <w:bidi/>
+        <w:spacing w:line="360" w:lineRule="auto"/>
+        <w:jc w:val="both"/>
+        <w:rPr>
+          <w:rFonts w:ascii="Cambria" w:hAnsi="Cambria" w:cs="B Nazanin" w:hint="cs"/>
+          <w:sz w:val="26"/>
+          <w:szCs w:val="26"/>
+          <w:lang w:bidi="fa-IR"/>
+        </w:rPr>
+      </w:pPr>
+      <w:r>
+        <w:rPr>
+          <w:rFonts w:ascii="B Nazanin" w:hAnsi="B Nazanin" w:cs="B Nazanin"/>
+          <w:sz w:val="26"/>
+          <w:szCs w:val="26"/>
+          <w:rtl/>
+          <w:lang w:bidi="fa-IR"/>
+        </w:rPr>
+        <w:tab/>
+      </w:r>
+      <w:r>
+        <w:rPr>
+          <w:rFonts w:ascii="B Nazanin" w:hAnsi="B Nazanin" w:cs="B Nazanin" w:hint="cs"/>
+          <w:sz w:val="26"/>
+          <w:szCs w:val="26"/>
+          <w:rtl/>
+          <w:lang w:bidi="fa-IR"/>
+        </w:rPr>
+        <w:t>میانگین: ۵۸ درصد</w:t>
+      </w:r>
+    </w:p>
+    <w:p>
+      <w:pPr>
+        <w:bidi/>
+        <w:spacing w:line="360" w:lineRule="auto"/>
+        <w:jc w:val="both"/>
+        <w:rPr>
+          <w:rFonts w:ascii="B Nazanin" w:hAnsi="B Nazanin" w:cs="B Nazanin"/>
+          <w:sz w:val="26"/>
+          <w:szCs w:val="26"/>
+          <w:rtl/>
+          <w:lang w:bidi="fa-IR"/>
+        </w:rPr>
+      </w:pPr>
+    </w:p>
+    <w:p>
+      <w:pPr>
+        <w:bidi/>
+        <w:spacing w:line="360" w:lineRule="auto"/>
+        <w:jc w:val="both"/>
+        <w:rPr>
+          <w:rFonts w:ascii="B Nazanin" w:hAnsi="B Nazanin" w:cs="B Nazanin"/>
+          <w:sz w:val="26"/>
+          <w:szCs w:val="26"/>
+          <w:rtl/>
+          <w:lang w:bidi="fa-IR"/>
+        </w:rPr>
+      </w:pPr>
+      <w:r>
+        <w:rPr>
+          <w:rFonts w:ascii="B Nazanin" w:hAnsi="B Nazanin" w:cs="B Nazanin" w:hint="cs"/>
+          <w:sz w:val="26"/>
+          <w:szCs w:val="26"/>
+          <w:rtl/>
+          <w:lang w:bidi="fa-IR"/>
+        </w:rPr>
+        <w:t>۲.۳)</w:t>
+      </w:r>
+    </w:p>
+    <w:p>
+      <w:pPr>
+        <w:bidi/>
+        <w:spacing w:line="360" w:lineRule="auto"/>
+        <w:jc w:val="both"/>
+        <w:rPr>
+          <w:rFonts w:ascii="B Nazanin" w:hAnsi="B Nazanin" w:cs="B Nazanin"/>
+          <w:sz w:val="26"/>
+          <w:szCs w:val="26"/>
+          <w:rtl/>
+          <w:lang w:bidi="fa-IR"/>
+        </w:rPr>
+      </w:pPr>
+    </w:p>
+    <w:p>
+      <w:pPr>
+        <w:bidi/>
+        <w:spacing w:line="360" w:lineRule="auto"/>
+        <w:jc w:val="both"/>
+        <w:rPr>
+          <w:rFonts w:ascii="Cambria" w:hAnsi="Cambria" w:cs="B Nazanin"/>
+          <w:sz w:val="26"/>
+          <w:szCs w:val="26"/>
+          <w:rtl/>
+          <w:lang w:bidi="fa-IR"/>
+        </w:rPr>
+      </w:pPr>
+      <w:r>
+        <w:rPr>
+          <w:rFonts w:ascii="B Nazanin" w:hAnsi="B Nazanin" w:cs="B Nazanin"/>
+          <w:sz w:val="26"/>
+          <w:szCs w:val="26"/>
+          <w:rtl/>
+          <w:lang w:bidi="fa-IR"/>
+        </w:rPr>
+        <w:tab/>
+      </w:r>
+      <w:r>
+        <w:rPr>
+          <w:rFonts w:ascii="B Nazanin" w:hAnsi="B Nazanin" w:cs="B Nazanin" w:hint="cs"/>
+          <w:sz w:val="26"/>
+          <w:szCs w:val="26"/>
+          <w:rtl/>
+          <w:lang w:bidi="fa-IR"/>
+        </w:rPr>
+        <w:t xml:space="preserve">در این بخش با شروع از اولین </w:t>
+      </w:r>
+      <w:r>
+        <w:rPr>
+          <w:rFonts w:ascii="Cambria" w:hAnsi="Cambria" w:cs="B Nazanin"/>
+          <w:sz w:val="26"/>
+          <w:szCs w:val="26"/>
+          <w:lang w:bidi="fa-IR"/>
+        </w:rPr>
+        <w:t>feature</w:t>
+      </w:r>
+      <w:r>
+        <w:rPr>
+          <w:rFonts w:ascii="Cambria" w:hAnsi="Cambria" w:cs="B Nazanin" w:hint="cs"/>
+          <w:sz w:val="26"/>
+          <w:szCs w:val="26"/>
+          <w:rtl/>
+          <w:lang w:bidi="fa-IR"/>
+        </w:rPr>
+        <w:t xml:space="preserve"> هر بار یکی از ویژگی ها را حذف میکنیم</w:t>
+      </w:r>
+      <w:r>
+        <w:rPr>
+          <w:rFonts w:ascii="Cambria" w:hAnsi="Cambria" w:cs="B Nazanin" w:hint="cs"/>
+          <w:sz w:val="26"/>
+          <w:szCs w:val="26"/>
+          <w:rtl/>
+          <w:lang w:bidi="fa-IR"/>
+        </w:rPr>
+        <w:t xml:space="preserve"> و درخت تصمیم برای دیتا باقی مانده را میسازیم.</w:t>
+      </w:r>
+    </w:p>
+    <w:p>
+      <w:pPr>
+        <w:bidi/>
+        <w:spacing w:line="360" w:lineRule="auto"/>
+        <w:jc w:val="both"/>
+        <w:rPr>
+          <w:rFonts w:ascii="Cambria" w:hAnsi="Cambria" w:cs="B Nazanin"/>
+          <w:sz w:val="26"/>
+          <w:szCs w:val="26"/>
+          <w:rtl/>
+          <w:lang w:bidi="fa-IR"/>
+        </w:rPr>
+      </w:pPr>
+      <w:r>
+        <w:rPr>
+          <w:rFonts w:ascii="Cambria" w:hAnsi="Cambria" w:cs="B Nazanin" w:hint="cs"/>
+          <w:sz w:val="26"/>
+          <w:szCs w:val="26"/>
+          <w:rtl/>
+          <w:lang w:bidi="fa-IR"/>
+        </w:rPr>
+        <w:t>////////////////////////</w:t>
+      </w:r>
+    </w:p>
+    <w:p>
+      <w:pPr>
+        <w:bidi/>
+        <w:spacing w:line="360" w:lineRule="auto"/>
+        <w:jc w:val="both"/>
+        <w:rPr>
+          <w:rFonts w:ascii="Cambria" w:hAnsi="Cambria" w:cs="B Nazanin"/>
+          <w:sz w:val="26"/>
+          <w:szCs w:val="26"/>
+          <w:rtl/>
+          <w:lang w:bidi="fa-IR"/>
+        </w:rPr>
+      </w:pPr>
+    </w:p>
+    <w:p>
+      <w:pPr>
+        <w:bidi/>
+        <w:spacing w:line="360" w:lineRule="auto"/>
+        <w:jc w:val="both"/>
+        <w:rPr>
+          <w:rFonts w:ascii="Cambria" w:hAnsi="Cambria" w:cs="B Nazanin"/>
+          <w:sz w:val="26"/>
+          <w:szCs w:val="26"/>
+          <w:rtl/>
+          <w:lang w:bidi="fa-IR"/>
+        </w:rPr>
+      </w:pPr>
+      <w:r>
+        <w:rPr>
+          <w:rFonts w:ascii="Cambria" w:hAnsi="Cambria" w:cs="B Nazanin" w:hint="cs"/>
+          <w:sz w:val="26"/>
+          <w:szCs w:val="26"/>
+          <w:rtl/>
+          <w:lang w:bidi="fa-IR"/>
+        </w:rPr>
+        <w:t>۲.۴)</w:t>
+      </w:r>
+    </w:p>
+    <w:p>
+      <w:pPr>
+        <w:bidi/>
+        <w:spacing w:line="360" w:lineRule="auto"/>
+        <w:jc w:val="both"/>
+        <w:rPr>
+          <w:rFonts w:ascii="Cambria" w:hAnsi="Cambria" w:cs="B Nazanin"/>
+          <w:sz w:val="26"/>
+          <w:szCs w:val="26"/>
+          <w:rtl/>
+          <w:lang w:bidi="fa-IR"/>
+        </w:rPr>
+      </w:pPr>
+    </w:p>
+    <w:p>
+      <w:pPr>
+        <w:bidi/>
+        <w:spacing w:line="360" w:lineRule="auto"/>
+        <w:ind w:firstLine="720"/>
+        <w:jc w:val="both"/>
+        <w:rPr>
+          <w:rFonts w:ascii="Cambria" w:hAnsi="Cambria" w:cs="B Nazanin"/>
+          <w:sz w:val="26"/>
+          <w:szCs w:val="26"/>
+          <w:rtl/>
+          <w:lang w:bidi="fa-IR"/>
+        </w:rPr>
+      </w:pPr>
+      <w:r>
+        <w:rPr>
+          <w:rFonts w:ascii="Cambria" w:hAnsi="Cambria" w:cs="B Nazanin" w:hint="cs"/>
+          <w:sz w:val="26"/>
+          <w:szCs w:val="26"/>
+          <w:rtl/>
+          <w:lang w:bidi="fa-IR"/>
+        </w:rPr>
+        <w:t xml:space="preserve"> در این بخش پنج ویژگی را به طور تصادفی از ۱۲ ویژگی موجود انتخاب کرده و درخت تصمیم آن را میسازیم. </w:t>
+      </w:r>
+      <w:r>
+        <w:rPr>
+          <w:rFonts w:ascii="Cambria" w:hAnsi="Cambria" w:cs="B Nazanin"/>
+          <w:sz w:val="26"/>
+          <w:szCs w:val="26"/>
+          <w:lang w:bidi="fa-IR"/>
+        </w:rPr>
+        <w:t>Accuracy</w:t>
+      </w:r>
+      <w:r>
+        <w:rPr>
+          <w:rFonts w:ascii="Cambria" w:hAnsi="Cambria" w:cs="B Nazanin" w:hint="cs"/>
+          <w:sz w:val="26"/>
+          <w:szCs w:val="26"/>
+          <w:rtl/>
+          <w:lang w:bidi="fa-IR"/>
+        </w:rPr>
+        <w:t xml:space="preserve"> درخت ایجاد شده به صورت زیر است.</w:t>
+      </w:r>
+    </w:p>
+    <w:p>
+      <w:pPr>
+        <w:bidi/>
+        <w:spacing w:line="360" w:lineRule="auto"/>
+        <w:jc w:val="both"/>
+        <w:rPr>
+          <w:rFonts w:ascii="Cambria" w:hAnsi="Cambria" w:cs="B Nazanin"/>
+          <w:sz w:val="26"/>
+          <w:szCs w:val="26"/>
+          <w:rtl/>
+          <w:lang w:bidi="fa-IR"/>
+        </w:rPr>
+      </w:pPr>
+      <w:r>
+        <w:rPr>
+          <w:rFonts w:ascii="Cambria" w:hAnsi="Cambria" w:cs="B Nazanin" w:hint="cs"/>
+          <w:sz w:val="26"/>
+          <w:szCs w:val="26"/>
+          <w:rtl/>
+          <w:lang w:bidi="fa-IR"/>
+        </w:rPr>
+        <w:t>///////////////////////////</w:t>
+      </w:r>
+    </w:p>
+    <w:p>
+      <w:pPr>
+        <w:bidi/>
+        <w:spacing w:line="360" w:lineRule="auto"/>
+        <w:jc w:val="both"/>
+        <w:rPr>
+          <w:rFonts w:ascii="Cambria" w:hAnsi="Cambria" w:cs="B Nazanin"/>
+          <w:sz w:val="26"/>
+          <w:szCs w:val="26"/>
+          <w:rtl/>
+          <w:lang w:bidi="fa-IR"/>
+        </w:rPr>
+      </w:pPr>
+    </w:p>
+    <w:p>
+      <w:pPr>
+        <w:bidi/>
+        <w:spacing w:line="360" w:lineRule="auto"/>
+        <w:jc w:val="both"/>
+        <w:rPr>
+          <w:rFonts w:ascii="Cambria" w:hAnsi="Cambria" w:cs="B Nazanin"/>
+          <w:sz w:val="26"/>
+          <w:szCs w:val="26"/>
+          <w:rtl/>
+          <w:lang w:bidi="fa-IR"/>
+        </w:rPr>
+      </w:pPr>
+    </w:p>
+    <w:p>
+      <w:pPr>
+        <w:bidi/>
+        <w:spacing w:line="360" w:lineRule="auto"/>
+        <w:jc w:val="both"/>
+        <w:rPr>
+          <w:rFonts w:ascii="Cambria" w:hAnsi="Cambria" w:cs="B Nazanin"/>
+          <w:sz w:val="26"/>
+          <w:szCs w:val="26"/>
+          <w:rtl/>
+          <w:lang w:bidi="fa-IR"/>
+        </w:rPr>
+      </w:pPr>
+    </w:p>
+    <w:p>
+      <w:pPr>
+        <w:spacing w:line="360" w:lineRule="auto"/>
+        <w:jc w:val="both"/>
+        <w:rPr>
+          <w:rFonts w:ascii="Cambria" w:hAnsi="Cambria" w:cs="B Nazanin"/>
+          <w:sz w:val="26"/>
+          <w:szCs w:val="26"/>
+          <w:lang w:bidi="fa-IR"/>
+        </w:rPr>
+      </w:pPr>
+    </w:p>
+    <w:p>
+      <w:pPr>
+        <w:bidi/>
+        <w:spacing w:line="360" w:lineRule="auto"/>
+        <w:jc w:val="both"/>
+        <w:rPr>
+          <w:rFonts w:ascii="Cambria" w:hAnsi="Cambria" w:cs="B Nazanin"/>
+          <w:sz w:val="26"/>
+          <w:szCs w:val="26"/>
+          <w:rtl/>
+          <w:lang w:bidi="fa-IR"/>
+        </w:rPr>
+      </w:pPr>
+      <w:r>
+        <w:rPr>
+          <w:rFonts w:ascii="Cambria" w:hAnsi="Cambria" w:cs="B Nazanin" w:hint="cs"/>
+          <w:sz w:val="26"/>
+          <w:szCs w:val="26"/>
+          <w:rtl/>
+          <w:lang w:bidi="fa-IR"/>
+        </w:rPr>
+        <w:t>۲.۵)</w:t>
+      </w:r>
+    </w:p>
+    <w:p>
+      <w:pPr>
+        <w:bidi/>
+        <w:spacing w:line="360" w:lineRule="auto"/>
+        <w:jc w:val="both"/>
+        <w:rPr>
+          <w:rFonts w:ascii="Cambria" w:hAnsi="Cambria" w:cs="B Nazanin"/>
+          <w:sz w:val="26"/>
+          <w:szCs w:val="26"/>
+          <w:rtl/>
+          <w:lang w:bidi="fa-IR"/>
+        </w:rPr>
+      </w:pPr>
+    </w:p>
+    <w:p>
+      <w:pPr>
+        <w:bidi/>
+        <w:spacing w:line="360" w:lineRule="auto"/>
+        <w:ind w:firstLine="720"/>
+        <w:jc w:val="both"/>
+        <w:rPr>
+          <w:rFonts w:ascii="Cambria" w:hAnsi="Cambria" w:cs="B Nazanin"/>
+          <w:sz w:val="26"/>
+          <w:szCs w:val="26"/>
+          <w:rtl/>
+          <w:lang w:bidi="fa-IR"/>
+        </w:rPr>
+      </w:pPr>
+      <w:r>
+        <w:rPr>
+          <w:rFonts w:ascii="Cambria" w:hAnsi="Cambria" w:cs="B Nazanin" w:hint="cs"/>
+          <w:sz w:val="26"/>
+          <w:szCs w:val="26"/>
+          <w:rtl/>
+          <w:lang w:bidi="fa-IR"/>
+        </w:rPr>
+        <w:t xml:space="preserve">برای ساخت </w:t>
+      </w:r>
+      <w:r>
+        <w:rPr>
+          <w:rFonts w:ascii="Cambria" w:hAnsi="Cambria" w:cs="B Nazanin"/>
+          <w:sz w:val="26"/>
+          <w:szCs w:val="26"/>
+          <w:lang w:bidi="fa-IR"/>
+        </w:rPr>
+        <w:t>random forest</w:t>
+      </w:r>
+      <w:r>
+        <w:rPr>
+          <w:rFonts w:ascii="Cambria" w:hAnsi="Cambria" w:cs="B Nazanin" w:hint="cs"/>
+          <w:sz w:val="26"/>
+          <w:szCs w:val="26"/>
+          <w:rtl/>
+          <w:lang w:bidi="fa-IR"/>
+        </w:rPr>
+        <w:t xml:space="preserve"> باید تعداد بیشتری از درخت هایی که در بخش ۲.۴ ایجاد کردیم</w:t>
+      </w:r>
+      <w:r>
+        <w:rPr>
+          <w:rFonts w:ascii="Cambria" w:hAnsi="Cambria" w:cs="B Nazanin"/>
+          <w:sz w:val="26"/>
+          <w:szCs w:val="26"/>
+          <w:lang w:bidi="fa-IR"/>
+        </w:rPr>
+        <w:t>,</w:t>
+      </w:r>
+      <w:r>
+        <w:rPr>
+          <w:rFonts w:ascii="Cambria" w:hAnsi="Cambria" w:cs="B Nazanin" w:hint="cs"/>
+          <w:sz w:val="26"/>
+          <w:szCs w:val="26"/>
+          <w:rtl/>
+          <w:lang w:bidi="fa-IR"/>
+        </w:rPr>
+        <w:t xml:space="preserve"> درست کنیم و سپس داده تست را به همه آنها بدهیم و هر نتیجه ای که بیشتر انتخاب شد میشود نتیجه نهایی. یعنی برای ساخت جنگل تصادفی باید تعداد زیادی درخت داشته باشیم که در هر کدام به صورت تصادفی بعضی ویژگی ها حذف شده است و با دیتا های باقی مانده آموزش دیده شده اند.</w:t>
+      </w:r>
+    </w:p>
+    <w:p>
+      <w:pPr>
+        <w:bidi/>
+        <w:spacing w:line="360" w:lineRule="auto"/>
+        <w:jc w:val="both"/>
+        <w:rPr>
+          <w:rFonts w:ascii="Cambria" w:hAnsi="Cambria" w:cs="B Nazanin"/>
+          <w:sz w:val="26"/>
+          <w:szCs w:val="26"/>
+          <w:rtl/>
+          <w:lang w:bidi="fa-IR"/>
+        </w:rPr>
+      </w:pPr>
+    </w:p>
+    <w:p>
+      <w:pPr>
+        <w:bidi/>
+        <w:spacing w:line="360" w:lineRule="auto"/>
+        <w:jc w:val="both"/>
+        <w:rPr>
+          <w:rFonts w:ascii="Cambria" w:hAnsi="Cambria" w:cs="B Nazanin"/>
+          <w:sz w:val="26"/>
+          <w:szCs w:val="26"/>
+          <w:rtl/>
+          <w:lang w:bidi="fa-IR"/>
+        </w:rPr>
+      </w:pPr>
+    </w:p>
+    <w:p>
+      <w:pPr>
+        <w:bidi/>
+        <w:spacing w:line="360" w:lineRule="auto"/>
+        <w:jc w:val="both"/>
+        <w:rPr>
+          <w:rFonts w:ascii="Cambria" w:hAnsi="Cambria" w:cs="B Nazanin"/>
+          <w:color w:val="4472C4" w:themeColor="accent1"/>
+          <w:sz w:val="26"/>
+          <w:szCs w:val="26"/>
+          <w:rtl/>
+          <w:lang w:bidi="fa-IR"/>
+        </w:rPr>
+      </w:pPr>
+      <w:r>
+        <w:rPr>
+          <w:rFonts w:ascii="Cambria" w:hAnsi="Cambria" w:cs="B Nazanin" w:hint="cs"/>
+          <w:color w:val="4472C4" w:themeColor="accent1"/>
+          <w:sz w:val="26"/>
+          <w:szCs w:val="26"/>
+          <w:rtl/>
+          <w:lang w:bidi="fa-IR"/>
+        </w:rPr>
+        <w:t xml:space="preserve">ارتباط </w:t>
+      </w:r>
+      <w:r>
+        <w:rPr>
+          <w:rFonts w:ascii="Cambria" w:hAnsi="Cambria" w:cs="B Nazanin"/>
+          <w:color w:val="4472C4" w:themeColor="accent1"/>
+          <w:sz w:val="26"/>
+          <w:szCs w:val="26"/>
+          <w:lang w:bidi="fa-IR"/>
+        </w:rPr>
+        <w:t>random forest</w:t>
+      </w:r>
+      <w:r>
+        <w:rPr>
+          <w:rFonts w:ascii="Cambria" w:hAnsi="Cambria" w:cs="B Nazanin" w:hint="cs"/>
+          <w:color w:val="4472C4" w:themeColor="accent1"/>
+          <w:sz w:val="26"/>
+          <w:szCs w:val="26"/>
+          <w:rtl/>
+          <w:lang w:bidi="fa-IR"/>
+        </w:rPr>
+        <w:t xml:space="preserve"> و </w:t>
+      </w:r>
+      <w:r>
+        <w:rPr>
+          <w:rFonts w:ascii="Cambria" w:hAnsi="Cambria" w:cs="B Nazanin"/>
+          <w:color w:val="4472C4" w:themeColor="accent1"/>
+          <w:sz w:val="26"/>
+          <w:szCs w:val="26"/>
+          <w:lang w:bidi="fa-IR"/>
+        </w:rPr>
+        <w:t>bagging</w:t>
+      </w:r>
+      <w:r>
+        <w:rPr>
+          <w:rFonts w:ascii="Cambria" w:hAnsi="Cambria" w:cs="B Nazanin" w:hint="cs"/>
+          <w:color w:val="4472C4" w:themeColor="accent1"/>
+          <w:sz w:val="26"/>
+          <w:szCs w:val="26"/>
+          <w:rtl/>
+          <w:lang w:bidi="fa-IR"/>
+        </w:rPr>
+        <w:t xml:space="preserve"> چیست؟ </w:t>
+      </w:r>
+      <w:r>
+        <w:rPr>
+          <w:rFonts w:ascii="Cambria" w:hAnsi="Cambria" w:cs="B Nazanin"/>
+          <w:color w:val="4472C4" w:themeColor="accent1"/>
+          <w:sz w:val="26"/>
+          <w:szCs w:val="26"/>
+          <w:lang w:bidi="fa-IR"/>
+        </w:rPr>
+        <w:t>random forest</w:t>
+      </w:r>
+      <w:r>
+        <w:rPr>
+          <w:rFonts w:ascii="Cambria" w:hAnsi="Cambria" w:cs="B Nazanin" w:hint="cs"/>
+          <w:color w:val="4472C4" w:themeColor="accent1"/>
+          <w:sz w:val="26"/>
+          <w:szCs w:val="26"/>
+          <w:rtl/>
+          <w:lang w:bidi="fa-IR"/>
+        </w:rPr>
+        <w:t xml:space="preserve"> سعی دارد چه مساله ای را حل کند؟</w:t>
+      </w:r>
+    </w:p>
+    <w:p>
+      <w:pPr>
+        <w:bidi/>
+        <w:spacing w:line="360" w:lineRule="auto"/>
+        <w:jc w:val="both"/>
+        <w:rPr>
+          <w:rFonts w:ascii="Cambria" w:hAnsi="Cambria" w:cs="B Nazanin"/>
+          <w:sz w:val="26"/>
+          <w:szCs w:val="26"/>
+          <w:rtl/>
+          <w:lang w:bidi="fa-IR"/>
+        </w:rPr>
+      </w:pPr>
+    </w:p>
+    <w:p>
+      <w:pPr>
+        <w:bidi/>
+        <w:spacing w:line="360" w:lineRule="auto"/>
+        <w:jc w:val="both"/>
+        <w:rPr>
+          <w:rFonts w:ascii="Cambria" w:hAnsi="Cambria" w:cs="B Nazanin"/>
+          <w:sz w:val="26"/>
+          <w:szCs w:val="26"/>
+          <w:rtl/>
+          <w:lang w:bidi="fa-IR"/>
+        </w:rPr>
+      </w:pPr>
+      <w:r>
+        <w:rPr>
+          <w:rFonts w:ascii="Cambria" w:hAnsi="Cambria" w:cs="B Nazanin" w:hint="cs"/>
+          <w:sz w:val="26"/>
+          <w:szCs w:val="26"/>
+          <w:rtl/>
+          <w:lang w:bidi="fa-IR"/>
+        </w:rPr>
+        <w:t>/////////////////////</w:t>
+      </w:r>
+    </w:p>
+    <w:p>
+      <w:pPr>
+        <w:bidi/>
+        <w:spacing w:line="360" w:lineRule="auto"/>
+        <w:jc w:val="both"/>
+        <w:rPr>
+          <w:rFonts w:ascii="Cambria" w:hAnsi="Cambria" w:cs="B Nazanin"/>
+          <w:sz w:val="26"/>
+          <w:szCs w:val="26"/>
+          <w:rtl/>
+          <w:lang w:bidi="fa-IR"/>
+        </w:rPr>
+      </w:pPr>
+    </w:p>
+    <w:p>
+      <w:pPr>
+        <w:bidi/>
+        <w:spacing w:line="360" w:lineRule="auto"/>
+        <w:jc w:val="both"/>
+        <w:rPr>
+          <w:rFonts w:ascii="Cambria" w:hAnsi="Cambria" w:cs="B Nazanin"/>
+          <w:color w:val="4472C4" w:themeColor="accent1"/>
+          <w:sz w:val="26"/>
+          <w:szCs w:val="26"/>
+          <w:rtl/>
+          <w:lang w:bidi="fa-IR"/>
+        </w:rPr>
+      </w:pPr>
+      <w:r>
+        <w:rPr>
+          <w:rFonts w:ascii="Cambria" w:hAnsi="Cambria" w:cs="B Nazanin" w:hint="cs"/>
+          <w:color w:val="4472C4" w:themeColor="accent1"/>
+          <w:sz w:val="26"/>
+          <w:szCs w:val="26"/>
+          <w:rtl/>
+          <w:lang w:bidi="fa-IR"/>
+        </w:rPr>
+        <w:t xml:space="preserve">با مقایسه دقت های ثبت شده در قسمت های </w:t>
+      </w:r>
+      <w:r>
+        <w:rPr>
+          <w:rFonts w:ascii="Cambria" w:hAnsi="Cambria" w:cs="B Nazanin" w:hint="cs"/>
+          <w:color w:val="4472C4" w:themeColor="accent1"/>
+          <w:sz w:val="26"/>
+          <w:szCs w:val="26"/>
+          <w:rtl/>
+          <w:lang w:bidi="fa-IR"/>
+        </w:rPr>
+        <w:t>۱ و ۲.۲ و ۲.۵ و با توجه به سوالات بالا چه نتیجه ای میگیرید؟</w:t>
+      </w:r>
+    </w:p>
+    <w:p>
+      <w:pPr>
+        <w:bidi/>
+        <w:spacing w:line="360" w:lineRule="auto"/>
+        <w:jc w:val="both"/>
+        <w:rPr>
+          <w:rFonts w:ascii="Cambria" w:hAnsi="Cambria" w:cs="B Nazanin"/>
+          <w:sz w:val="26"/>
+          <w:szCs w:val="26"/>
+          <w:rtl/>
+          <w:lang w:bidi="fa-IR"/>
+        </w:rPr>
+      </w:pPr>
+    </w:p>
+    <w:p>
+      <w:pPr>
+        <w:bidi/>
+        <w:spacing w:line="360" w:lineRule="auto"/>
+        <w:jc w:val="both"/>
+        <w:rPr>
+          <w:rFonts w:ascii="Cambria" w:hAnsi="Cambria" w:cs="B Nazanin" w:hint="cs"/>
+          <w:sz w:val="26"/>
+          <w:szCs w:val="26"/>
+          <w:rtl/>
+          <w:lang w:bidi="fa-IR"/>
+        </w:rPr>
+      </w:pPr>
+      <w:r>
+        <w:rPr>
+          <w:rFonts w:ascii="Cambria" w:hAnsi="Cambria" w:cs="B Nazanin" w:hint="cs"/>
+          <w:sz w:val="26"/>
+          <w:szCs w:val="26"/>
+          <w:rtl/>
+          <w:lang w:bidi="fa-IR"/>
+        </w:rPr>
+        <w:t>///////////////////////</w:t>
+      </w:r>
     </w:p>
     <w:sectPr>
       <w:headerReference w:type="default" r:id="rId6"/>
@@ -367,7 +2320,6 @@
       <w:pStyle w:val="Header"/>
       <w:bidi/>
       <w:rPr>
-        <w:rFonts w:hint="cs"/>
         <w:lang w:bidi="fa-IR"/>
       </w:rPr>
     </w:pPr>
@@ -803,6 +2755,7 @@
   <w:style w:type="character" w:default="1" w:styleId="DefaultParagraphFont">
     <w:name w:val="Default Paragraph Font"/>
     <w:uiPriority w:val="1"/>
+    <w:semiHidden/>
     <w:unhideWhenUsed/>
   </w:style>
   <w:style w:type="table" w:default="1" w:styleId="TableNormal">

</xml_diff>